<commit_message>
tis 1lr; pidis shablon not finished
</commit_message>
<xml_diff>
--- a/tis/Алимбеков дкип-481 лр1.docx
+++ b/tis/Алимбеков дкип-481 лр1.docx
@@ -46,7 +46,7 @@
                     </pic:cNvPicPr>
                   </pic:nvPicPr>
                   <pic:blipFill>
-                    <a:blip r:embed="rId4" cstate="print">
+                    <a:blip r:embed="rId6" cstate="print">
                       <a:extLst>
                         <a:ext uri="{28A0092B-C50C-407E-A947-70E740481C1C}">
                           <a14:useLocalDpi xmlns:a14="http://schemas.microsoft.com/office/drawing/2010/main" val="0"/>
@@ -2168,1556 +2168,1214 @@
       <w:pPr>
         <w:pStyle w:val="a4"/>
         <w:shd w:val="clear" w:color="auto" w:fill="FFFFFF"/>
-        <w:spacing w:before="0" w:beforeAutospacing="0" w:after="240" w:afterAutospacing="0"/>
+        <w:tabs>
+          <w:tab w:val="left" w:pos="993"/>
+        </w:tabs>
+        <w:spacing w:after="240" w:line="360" w:lineRule="auto"/>
+        <w:ind w:firstLine="709"/>
         <w:jc w:val="both"/>
         <w:rPr>
-          <w:color w:val="0D0D0D" w:themeColor="text1" w:themeTint="F2"/>
-          <w:sz w:val="28"/>
-          <w:szCs w:val="28"/>
-        </w:rPr>
-      </w:pPr>
-      <w:r>
-        <w:rPr>
-          <w:color w:val="0D0D0D" w:themeColor="text1" w:themeTint="F2"/>
-          <w:sz w:val="28"/>
-          <w:szCs w:val="28"/>
-        </w:rPr>
-        <w:t>Тестовые сценарии</w:t>
+          <w:b/>
+          <w:bCs/>
+          <w:color w:val="0D0D0D" w:themeColor="text1" w:themeTint="F2"/>
+          <w:sz w:val="28"/>
+          <w:szCs w:val="28"/>
+        </w:rPr>
+      </w:pPr>
+      <w:r>
+        <w:rPr>
+          <w:b/>
+          <w:bCs/>
+          <w:color w:val="0D0D0D" w:themeColor="text1" w:themeTint="F2"/>
+          <w:sz w:val="28"/>
+          <w:szCs w:val="28"/>
+        </w:rPr>
+        <w:t>Задание:</w:t>
       </w:r>
     </w:p>
-    <w:tbl>
-      <w:tblPr>
-        <w:tblStyle w:val="a5"/>
-        <w:tblW w:w="0" w:type="auto"/>
-        <w:tblLook w:val="04A0" w:firstRow="1" w:lastRow="0" w:firstColumn="1" w:lastColumn="0" w:noHBand="0" w:noVBand="1"/>
-      </w:tblPr>
-      <w:tblGrid>
-        <w:gridCol w:w="1428"/>
-        <w:gridCol w:w="1569"/>
-        <w:gridCol w:w="1569"/>
-        <w:gridCol w:w="1587"/>
-        <w:gridCol w:w="3192"/>
-      </w:tblGrid>
-      <w:tr>
-        <w:tc>
-          <w:tcPr>
-            <w:tcW w:w="1446" w:type="dxa"/>
-            <w:shd w:val="clear" w:color="auto" w:fill="F2F2F2" w:themeFill="background1" w:themeFillShade="F2"/>
-            <w:vAlign w:val="center"/>
-          </w:tcPr>
-          <w:p>
-            <w:pPr>
-              <w:pStyle w:val="a4"/>
-              <w:spacing w:before="0" w:beforeAutospacing="0" w:after="240" w:afterAutospacing="0"/>
-              <w:rPr>
-                <w:color w:val="0D0D0D" w:themeColor="text1" w:themeTint="F2"/>
-                <w:sz w:val="28"/>
-                <w:szCs w:val="28"/>
-              </w:rPr>
-            </w:pPr>
-            <w:r>
-              <w:rPr>
-                <w:color w:val="0D0D0D" w:themeColor="text1" w:themeTint="F2"/>
-                <w:sz w:val="28"/>
-                <w:szCs w:val="28"/>
-              </w:rPr>
-              <w:t>Номер сценария</w:t>
-            </w:r>
-          </w:p>
-        </w:tc>
-        <w:tc>
-          <w:tcPr>
-            <w:tcW w:w="1589" w:type="dxa"/>
-            <w:shd w:val="clear" w:color="auto" w:fill="F2F2F2" w:themeFill="background1" w:themeFillShade="F2"/>
-            <w:vAlign w:val="center"/>
-          </w:tcPr>
-          <w:p>
-            <w:pPr>
-              <w:pStyle w:val="a4"/>
-              <w:spacing w:before="0" w:beforeAutospacing="0" w:after="240" w:afterAutospacing="0"/>
-              <w:jc w:val="center"/>
-              <w:rPr>
-                <w:color w:val="0D0D0D" w:themeColor="text1" w:themeTint="F2"/>
-                <w:sz w:val="28"/>
-                <w:szCs w:val="28"/>
-              </w:rPr>
-            </w:pPr>
-            <w:r>
-              <w:rPr>
-                <w:color w:val="0D0D0D" w:themeColor="text1" w:themeTint="F2"/>
-                <w:sz w:val="28"/>
-                <w:szCs w:val="28"/>
-              </w:rPr>
-              <w:t>Значение параметра «а»</w:t>
-            </w:r>
-          </w:p>
-        </w:tc>
-        <w:tc>
-          <w:tcPr>
-            <w:tcW w:w="1589" w:type="dxa"/>
-            <w:shd w:val="clear" w:color="auto" w:fill="F2F2F2" w:themeFill="background1" w:themeFillShade="F2"/>
-            <w:vAlign w:val="center"/>
-          </w:tcPr>
-          <w:p>
-            <w:pPr>
-              <w:pStyle w:val="a4"/>
-              <w:spacing w:before="0" w:beforeAutospacing="0" w:after="240" w:afterAutospacing="0"/>
-              <w:jc w:val="center"/>
-              <w:rPr>
-                <w:color w:val="0D0D0D" w:themeColor="text1" w:themeTint="F2"/>
-                <w:sz w:val="28"/>
-                <w:szCs w:val="28"/>
-              </w:rPr>
-            </w:pPr>
-            <w:r>
-              <w:rPr>
-                <w:color w:val="0D0D0D" w:themeColor="text1" w:themeTint="F2"/>
-                <w:sz w:val="28"/>
-                <w:szCs w:val="28"/>
-              </w:rPr>
-              <w:t>Значение параметра «b»</w:t>
-            </w:r>
-          </w:p>
-        </w:tc>
-        <w:tc>
-          <w:tcPr>
-            <w:tcW w:w="1608" w:type="dxa"/>
-            <w:shd w:val="clear" w:color="auto" w:fill="F2F2F2" w:themeFill="background1" w:themeFillShade="F2"/>
-            <w:vAlign w:val="center"/>
-          </w:tcPr>
-          <w:p>
-            <w:pPr>
-              <w:pStyle w:val="a4"/>
-              <w:spacing w:before="0" w:beforeAutospacing="0" w:after="240" w:afterAutospacing="0"/>
-              <w:jc w:val="center"/>
-              <w:rPr>
-                <w:color w:val="0D0D0D" w:themeColor="text1" w:themeTint="F2"/>
-                <w:sz w:val="28"/>
-                <w:szCs w:val="28"/>
-              </w:rPr>
-            </w:pPr>
-            <w:r>
-              <w:rPr>
-                <w:color w:val="0D0D0D" w:themeColor="text1" w:themeTint="F2"/>
-                <w:sz w:val="28"/>
-                <w:szCs w:val="28"/>
-              </w:rPr>
-              <w:t>Значение параметра «</w:t>
-            </w:r>
-            <w:r>
-              <w:rPr>
-                <w:color w:val="0D0D0D" w:themeColor="text1" w:themeTint="F2"/>
-                <w:sz w:val="28"/>
-                <w:szCs w:val="28"/>
-                <w:lang w:val="en-US"/>
-              </w:rPr>
-              <w:t>c</w:t>
-            </w:r>
-            <w:r>
-              <w:rPr>
-                <w:color w:val="0D0D0D" w:themeColor="text1" w:themeTint="F2"/>
-                <w:sz w:val="28"/>
-                <w:szCs w:val="28"/>
-              </w:rPr>
-              <w:t>»</w:t>
-            </w:r>
-          </w:p>
-        </w:tc>
-        <w:tc>
-          <w:tcPr>
-            <w:tcW w:w="0" w:type="auto"/>
-            <w:shd w:val="clear" w:color="auto" w:fill="F2F2F2" w:themeFill="background1" w:themeFillShade="F2"/>
-            <w:vAlign w:val="center"/>
-          </w:tcPr>
-          <w:p>
-            <w:pPr>
-              <w:pStyle w:val="a4"/>
-              <w:spacing w:before="0" w:beforeAutospacing="0" w:after="240" w:afterAutospacing="0"/>
-              <w:jc w:val="center"/>
-              <w:rPr>
-                <w:color w:val="0D0D0D" w:themeColor="text1" w:themeTint="F2"/>
-                <w:sz w:val="28"/>
-                <w:szCs w:val="28"/>
-              </w:rPr>
-            </w:pPr>
-            <w:r>
-              <w:rPr>
-                <w:color w:val="0D0D0D" w:themeColor="text1" w:themeTint="F2"/>
-                <w:sz w:val="28"/>
-                <w:szCs w:val="28"/>
-              </w:rPr>
-              <w:t>Ожидаемый результат</w:t>
-            </w:r>
-          </w:p>
-        </w:tc>
-      </w:tr>
-      <w:tr>
-        <w:tc>
-          <w:tcPr>
-            <w:tcW w:w="1446" w:type="dxa"/>
-            <w:shd w:val="clear" w:color="auto" w:fill="F2F2F2" w:themeFill="background1" w:themeFillShade="F2"/>
-            <w:vAlign w:val="center"/>
-          </w:tcPr>
-          <w:p>
-            <w:pPr>
-              <w:pStyle w:val="a4"/>
-              <w:spacing w:before="0" w:beforeAutospacing="0" w:after="240" w:afterAutospacing="0"/>
-              <w:rPr>
-                <w:color w:val="0D0D0D" w:themeColor="text1" w:themeTint="F2"/>
-                <w:sz w:val="28"/>
-                <w:szCs w:val="28"/>
-              </w:rPr>
-            </w:pPr>
-            <w:r>
-              <w:rPr>
-                <w:color w:val="0D0D0D" w:themeColor="text1" w:themeTint="F2"/>
-                <w:sz w:val="28"/>
-                <w:szCs w:val="28"/>
-              </w:rPr>
-              <w:t>1</w:t>
-            </w:r>
-            <w:r>
-              <w:rPr>
-                <w:color w:val="0D0D0D" w:themeColor="text1" w:themeTint="F2"/>
-                <w:sz w:val="28"/>
-                <w:szCs w:val="28"/>
-              </w:rPr>
-              <w:t>.</w:t>
-            </w:r>
-          </w:p>
-        </w:tc>
-        <w:tc>
-          <w:tcPr>
-            <w:tcW w:w="1589" w:type="dxa"/>
-          </w:tcPr>
-          <w:p>
-            <w:pPr>
-              <w:pStyle w:val="a4"/>
-              <w:spacing w:before="0" w:beforeAutospacing="0" w:after="240" w:afterAutospacing="0"/>
-              <w:jc w:val="both"/>
-              <w:rPr>
-                <w:color w:val="0D0D0D" w:themeColor="text1" w:themeTint="F2"/>
-                <w:sz w:val="28"/>
-                <w:szCs w:val="28"/>
-              </w:rPr>
-            </w:pPr>
-            <w:r>
-              <w:rPr>
-                <w:color w:val="0D0D0D" w:themeColor="text1" w:themeTint="F2"/>
-                <w:sz w:val="28"/>
-                <w:szCs w:val="28"/>
-              </w:rPr>
-              <w:t>0</w:t>
-            </w:r>
-          </w:p>
-        </w:tc>
-        <w:tc>
-          <w:tcPr>
-            <w:tcW w:w="1589" w:type="dxa"/>
-          </w:tcPr>
-          <w:p>
-            <w:pPr>
-              <w:pStyle w:val="a4"/>
-              <w:spacing w:before="0" w:beforeAutospacing="0" w:after="240" w:afterAutospacing="0"/>
-              <w:jc w:val="both"/>
-              <w:rPr>
-                <w:color w:val="0D0D0D" w:themeColor="text1" w:themeTint="F2"/>
-                <w:sz w:val="28"/>
-                <w:szCs w:val="28"/>
-              </w:rPr>
-            </w:pPr>
-            <w:r>
-              <w:rPr>
-                <w:color w:val="0D0D0D" w:themeColor="text1" w:themeTint="F2"/>
-                <w:sz w:val="28"/>
-                <w:szCs w:val="28"/>
-              </w:rPr>
-              <w:t>0</w:t>
-            </w:r>
-          </w:p>
-        </w:tc>
-        <w:tc>
-          <w:tcPr>
-            <w:tcW w:w="1608" w:type="dxa"/>
-          </w:tcPr>
-          <w:p>
-            <w:pPr>
-              <w:pStyle w:val="a4"/>
-              <w:spacing w:before="0" w:beforeAutospacing="0" w:after="240" w:afterAutospacing="0"/>
-              <w:jc w:val="both"/>
-              <w:rPr>
-                <w:color w:val="0D0D0D" w:themeColor="text1" w:themeTint="F2"/>
-                <w:sz w:val="28"/>
-                <w:szCs w:val="28"/>
-              </w:rPr>
-            </w:pPr>
-            <w:r>
-              <w:rPr>
-                <w:color w:val="0D0D0D" w:themeColor="text1" w:themeTint="F2"/>
-                <w:sz w:val="28"/>
-                <w:szCs w:val="28"/>
-              </w:rPr>
-              <w:t>0</w:t>
-            </w:r>
-          </w:p>
-        </w:tc>
-        <w:tc>
-          <w:tcPr>
-            <w:tcW w:w="0" w:type="auto"/>
-          </w:tcPr>
-          <w:p>
-            <w:pPr>
-              <w:pStyle w:val="a4"/>
-              <w:spacing w:before="0" w:beforeAutospacing="0" w:after="240" w:afterAutospacing="0"/>
-              <w:jc w:val="both"/>
-              <w:rPr>
-                <w:color w:val="0D0D0D" w:themeColor="text1" w:themeTint="F2"/>
-                <w:sz w:val="28"/>
-                <w:szCs w:val="28"/>
-                <w:lang w:val="en-US"/>
-              </w:rPr>
-            </w:pPr>
-            <w:r>
-              <w:rPr>
-                <w:color w:val="0D0D0D" w:themeColor="text1" w:themeTint="F2"/>
-                <w:sz w:val="28"/>
-                <w:szCs w:val="28"/>
-                <w:lang w:val="en-US"/>
-              </w:rPr>
-              <w:t xml:space="preserve">x = </w:t>
-            </w:r>
-            <w:r>
-              <w:rPr>
-                <w:color w:val="0D0D0D" w:themeColor="text1" w:themeTint="F2"/>
-                <w:sz w:val="28"/>
-                <w:szCs w:val="28"/>
-                <w:lang w:val="en-US"/>
-              </w:rPr>
-              <w:t>infinitely many solutions</w:t>
-            </w:r>
-          </w:p>
-        </w:tc>
-      </w:tr>
-      <w:tr>
-        <w:trPr>
-          <w:trHeight w:val="340"/>
-        </w:trPr>
-        <w:tc>
-          <w:tcPr>
-            <w:tcW w:w="0" w:type="auto"/>
-            <w:gridSpan w:val="5"/>
-            <w:shd w:val="clear" w:color="auto" w:fill="F2F2F2" w:themeFill="background1" w:themeFillShade="F2"/>
-            <w:vAlign w:val="center"/>
-          </w:tcPr>
-          <w:p>
-            <w:pPr>
-              <w:pStyle w:val="a4"/>
-              <w:spacing w:before="0" w:beforeAutospacing="0" w:after="0" w:afterAutospacing="0"/>
-              <w:ind w:left="-116"/>
-              <w:jc w:val="both"/>
-              <w:rPr>
-                <w:color w:val="0D0D0D" w:themeColor="text1" w:themeTint="F2"/>
-                <w:sz w:val="28"/>
-                <w:szCs w:val="28"/>
-              </w:rPr>
-            </w:pPr>
-            <w:r>
-              <w:rPr>
-                <w:noProof/>
-                <w:color w:val="0D0D0D" w:themeColor="text1" w:themeTint="F2"/>
-                <w:sz w:val="28"/>
-                <w:szCs w:val="28"/>
-              </w:rPr>
-              <w:drawing>
-                <wp:inline distT="0" distB="0" distL="0" distR="0" wp14:anchorId="704D0DE4" wp14:editId="0EB85045">
-                  <wp:extent cx="5940425" cy="695960"/>
-                  <wp:effectExtent l="0" t="0" r="3175" b="8890"/>
-                  <wp:docPr id="2" name="Рисунок 2"/>
-                  <wp:cNvGraphicFramePr>
-                    <a:graphicFrameLocks xmlns:a="http://schemas.openxmlformats.org/drawingml/2006/main" noChangeAspect="1"/>
-                  </wp:cNvGraphicFramePr>
-                  <a:graphic xmlns:a="http://schemas.openxmlformats.org/drawingml/2006/main">
-                    <a:graphicData uri="http://schemas.openxmlformats.org/drawingml/2006/picture">
-                      <pic:pic xmlns:pic="http://schemas.openxmlformats.org/drawingml/2006/picture">
-                        <pic:nvPicPr>
-                          <pic:cNvPr id="1" name=""/>
-                          <pic:cNvPicPr/>
-                        </pic:nvPicPr>
-                        <pic:blipFill>
-                          <a:blip r:embed="rId5"/>
-                          <a:stretch>
-                            <a:fillRect/>
-                          </a:stretch>
-                        </pic:blipFill>
-                        <pic:spPr>
-                          <a:xfrm>
-                            <a:off x="0" y="0"/>
-                            <a:ext cx="6055461" cy="709437"/>
-                          </a:xfrm>
-                          <a:prstGeom prst="rect">
-                            <a:avLst/>
-                          </a:prstGeom>
-                        </pic:spPr>
-                      </pic:pic>
-                    </a:graphicData>
-                  </a:graphic>
-                </wp:inline>
-              </w:drawing>
-            </w:r>
-          </w:p>
-        </w:tc>
-      </w:tr>
-      <w:tr>
-        <w:tc>
-          <w:tcPr>
-            <w:tcW w:w="1446" w:type="dxa"/>
-            <w:shd w:val="clear" w:color="auto" w:fill="F2F2F2" w:themeFill="background1" w:themeFillShade="F2"/>
-            <w:vAlign w:val="center"/>
-          </w:tcPr>
-          <w:p>
-            <w:pPr>
-              <w:pStyle w:val="a4"/>
-              <w:spacing w:before="0" w:beforeAutospacing="0" w:after="240" w:afterAutospacing="0"/>
-              <w:rPr>
-                <w:color w:val="0D0D0D" w:themeColor="text1" w:themeTint="F2"/>
-                <w:sz w:val="28"/>
-                <w:szCs w:val="28"/>
-              </w:rPr>
-            </w:pPr>
-            <w:r>
-              <w:rPr>
-                <w:color w:val="0D0D0D" w:themeColor="text1" w:themeTint="F2"/>
-                <w:sz w:val="28"/>
-                <w:szCs w:val="28"/>
-              </w:rPr>
-              <w:t>2</w:t>
-            </w:r>
-            <w:r>
-              <w:rPr>
-                <w:color w:val="0D0D0D" w:themeColor="text1" w:themeTint="F2"/>
-                <w:sz w:val="28"/>
-                <w:szCs w:val="28"/>
-              </w:rPr>
-              <w:t>.</w:t>
-            </w:r>
-          </w:p>
-        </w:tc>
-        <w:tc>
-          <w:tcPr>
-            <w:tcW w:w="1589" w:type="dxa"/>
-          </w:tcPr>
-          <w:p>
-            <w:pPr>
-              <w:pStyle w:val="a4"/>
-              <w:spacing w:before="0" w:beforeAutospacing="0" w:after="240" w:afterAutospacing="0"/>
-              <w:jc w:val="both"/>
-              <w:rPr>
-                <w:color w:val="0D0D0D" w:themeColor="text1" w:themeTint="F2"/>
-                <w:sz w:val="28"/>
-                <w:szCs w:val="28"/>
-                <w:lang w:val="en-US"/>
-              </w:rPr>
-            </w:pPr>
-            <w:r>
-              <w:rPr>
-                <w:color w:val="0D0D0D" w:themeColor="text1" w:themeTint="F2"/>
-                <w:sz w:val="28"/>
-                <w:szCs w:val="28"/>
-                <w:lang w:val="en-US"/>
-              </w:rPr>
-              <w:t xml:space="preserve">0 </w:t>
-            </w:r>
-          </w:p>
-        </w:tc>
-        <w:tc>
-          <w:tcPr>
-            <w:tcW w:w="1589" w:type="dxa"/>
-          </w:tcPr>
-          <w:p>
-            <w:pPr>
-              <w:pStyle w:val="a4"/>
-              <w:spacing w:before="0" w:beforeAutospacing="0" w:after="240" w:afterAutospacing="0"/>
-              <w:jc w:val="both"/>
-              <w:rPr>
-                <w:color w:val="0D0D0D" w:themeColor="text1" w:themeTint="F2"/>
-                <w:sz w:val="28"/>
-                <w:szCs w:val="28"/>
-                <w:lang w:val="en-US"/>
-              </w:rPr>
-            </w:pPr>
-            <w:r>
-              <w:rPr>
-                <w:color w:val="0D0D0D" w:themeColor="text1" w:themeTint="F2"/>
-                <w:sz w:val="28"/>
-                <w:szCs w:val="28"/>
-                <w:lang w:val="en-US"/>
-              </w:rPr>
-              <w:t>0</w:t>
-            </w:r>
-          </w:p>
-        </w:tc>
-        <w:tc>
-          <w:tcPr>
-            <w:tcW w:w="1608" w:type="dxa"/>
-          </w:tcPr>
-          <w:p>
-            <w:pPr>
-              <w:pStyle w:val="a4"/>
-              <w:spacing w:before="0" w:beforeAutospacing="0" w:after="240" w:afterAutospacing="0"/>
-              <w:jc w:val="both"/>
-              <w:rPr>
-                <w:color w:val="0D0D0D" w:themeColor="text1" w:themeTint="F2"/>
-                <w:sz w:val="28"/>
-                <w:szCs w:val="28"/>
-                <w:lang w:val="en-US"/>
-              </w:rPr>
-            </w:pPr>
-            <w:r>
-              <w:rPr>
-                <w:color w:val="0D0D0D" w:themeColor="text1" w:themeTint="F2"/>
-                <w:sz w:val="28"/>
-                <w:szCs w:val="28"/>
-                <w:lang w:val="en-US"/>
-              </w:rPr>
-              <w:t>5</w:t>
-            </w:r>
-          </w:p>
-        </w:tc>
-        <w:tc>
-          <w:tcPr>
-            <w:tcW w:w="0" w:type="auto"/>
-          </w:tcPr>
-          <w:p>
-            <w:pPr>
-              <w:pStyle w:val="a4"/>
-              <w:spacing w:before="0" w:beforeAutospacing="0" w:after="240" w:afterAutospacing="0"/>
-              <w:jc w:val="both"/>
-              <w:rPr>
-                <w:color w:val="0D0D0D" w:themeColor="text1" w:themeTint="F2"/>
-                <w:sz w:val="28"/>
-                <w:szCs w:val="28"/>
-              </w:rPr>
-            </w:pPr>
-            <w:r>
-              <w:rPr>
-                <w:color w:val="0D0D0D" w:themeColor="text1" w:themeTint="F2"/>
-                <w:sz w:val="28"/>
-                <w:szCs w:val="28"/>
-              </w:rPr>
-              <w:t xml:space="preserve">x = </w:t>
-            </w:r>
-            <w:proofErr w:type="spellStart"/>
-            <w:r>
-              <w:rPr>
-                <w:color w:val="0D0D0D" w:themeColor="text1" w:themeTint="F2"/>
-                <w:sz w:val="28"/>
-                <w:szCs w:val="28"/>
-              </w:rPr>
-              <w:t>no</w:t>
-            </w:r>
-            <w:proofErr w:type="spellEnd"/>
-            <w:r>
-              <w:rPr>
-                <w:color w:val="0D0D0D" w:themeColor="text1" w:themeTint="F2"/>
-                <w:sz w:val="28"/>
-                <w:szCs w:val="28"/>
-              </w:rPr>
-              <w:t xml:space="preserve"> </w:t>
-            </w:r>
-            <w:proofErr w:type="spellStart"/>
-            <w:r>
-              <w:rPr>
-                <w:color w:val="0D0D0D" w:themeColor="text1" w:themeTint="F2"/>
-                <w:sz w:val="28"/>
-                <w:szCs w:val="28"/>
-              </w:rPr>
-              <w:t>solutions</w:t>
-            </w:r>
-            <w:proofErr w:type="spellEnd"/>
-          </w:p>
-        </w:tc>
-      </w:tr>
-      <w:tr>
-        <w:tc>
-          <w:tcPr>
-            <w:tcW w:w="0" w:type="auto"/>
-            <w:gridSpan w:val="5"/>
-            <w:shd w:val="clear" w:color="auto" w:fill="F2F2F2" w:themeFill="background1" w:themeFillShade="F2"/>
-            <w:vAlign w:val="center"/>
-          </w:tcPr>
-          <w:p>
-            <w:pPr>
-              <w:pStyle w:val="a4"/>
-              <w:spacing w:before="0" w:beforeAutospacing="0" w:after="0" w:afterAutospacing="0"/>
-              <w:ind w:left="-108"/>
-              <w:jc w:val="both"/>
-              <w:rPr>
-                <w:color w:val="0D0D0D" w:themeColor="text1" w:themeTint="F2"/>
-                <w:sz w:val="28"/>
-                <w:szCs w:val="28"/>
-              </w:rPr>
-            </w:pPr>
-            <w:r>
-              <w:rPr>
-                <w:color w:val="0D0D0D" w:themeColor="text1" w:themeTint="F2"/>
-                <w:sz w:val="28"/>
-                <w:szCs w:val="28"/>
-              </w:rPr>
-              <w:drawing>
-                <wp:inline distT="0" distB="0" distL="0" distR="0" wp14:anchorId="7ACEEAE7" wp14:editId="598194CF">
-                  <wp:extent cx="5940425" cy="677545"/>
-                  <wp:effectExtent l="0" t="0" r="3175" b="8255"/>
-                  <wp:docPr id="706265279" name="Рисунок 1"/>
-                  <wp:cNvGraphicFramePr>
-                    <a:graphicFrameLocks xmlns:a="http://schemas.openxmlformats.org/drawingml/2006/main" noChangeAspect="1"/>
-                  </wp:cNvGraphicFramePr>
-                  <a:graphic xmlns:a="http://schemas.openxmlformats.org/drawingml/2006/main">
-                    <a:graphicData uri="http://schemas.openxmlformats.org/drawingml/2006/picture">
-                      <pic:pic xmlns:pic="http://schemas.openxmlformats.org/drawingml/2006/picture">
-                        <pic:nvPicPr>
-                          <pic:cNvPr id="706265279" name=""/>
-                          <pic:cNvPicPr/>
-                        </pic:nvPicPr>
-                        <pic:blipFill>
-                          <a:blip r:embed="rId6"/>
-                          <a:stretch>
-                            <a:fillRect/>
-                          </a:stretch>
-                        </pic:blipFill>
-                        <pic:spPr>
-                          <a:xfrm>
-                            <a:off x="0" y="0"/>
-                            <a:ext cx="5940425" cy="677545"/>
-                          </a:xfrm>
-                          <a:prstGeom prst="rect">
-                            <a:avLst/>
-                          </a:prstGeom>
-                        </pic:spPr>
-                      </pic:pic>
-                    </a:graphicData>
-                  </a:graphic>
-                </wp:inline>
-              </w:drawing>
-            </w:r>
-          </w:p>
-        </w:tc>
-      </w:tr>
-      <w:tr>
-        <w:tc>
-          <w:tcPr>
-            <w:tcW w:w="1446" w:type="dxa"/>
-            <w:shd w:val="clear" w:color="auto" w:fill="F2F2F2" w:themeFill="background1" w:themeFillShade="F2"/>
-            <w:vAlign w:val="center"/>
-          </w:tcPr>
-          <w:p>
-            <w:pPr>
-              <w:pStyle w:val="a4"/>
-              <w:spacing w:before="0" w:beforeAutospacing="0" w:after="240" w:afterAutospacing="0"/>
-              <w:rPr>
-                <w:color w:val="0D0D0D" w:themeColor="text1" w:themeTint="F2"/>
-                <w:sz w:val="28"/>
-                <w:szCs w:val="28"/>
-              </w:rPr>
-            </w:pPr>
-            <w:r>
-              <w:rPr>
-                <w:color w:val="0D0D0D" w:themeColor="text1" w:themeTint="F2"/>
-                <w:sz w:val="28"/>
-                <w:szCs w:val="28"/>
-              </w:rPr>
-              <w:t>3</w:t>
-            </w:r>
-            <w:r>
-              <w:rPr>
-                <w:color w:val="0D0D0D" w:themeColor="text1" w:themeTint="F2"/>
-                <w:sz w:val="28"/>
-                <w:szCs w:val="28"/>
-              </w:rPr>
-              <w:t>.</w:t>
-            </w:r>
-          </w:p>
-        </w:tc>
-        <w:tc>
-          <w:tcPr>
-            <w:tcW w:w="1589" w:type="dxa"/>
-          </w:tcPr>
-          <w:p>
-            <w:pPr>
-              <w:pStyle w:val="a4"/>
-              <w:spacing w:before="0" w:beforeAutospacing="0" w:after="240" w:afterAutospacing="0"/>
-              <w:jc w:val="both"/>
-              <w:rPr>
-                <w:color w:val="0D0D0D" w:themeColor="text1" w:themeTint="F2"/>
-                <w:sz w:val="28"/>
-                <w:szCs w:val="28"/>
-              </w:rPr>
-            </w:pPr>
-            <w:r>
-              <w:rPr>
-                <w:color w:val="0D0D0D" w:themeColor="text1" w:themeTint="F2"/>
-                <w:sz w:val="28"/>
-                <w:szCs w:val="28"/>
-              </w:rPr>
-              <w:t>0</w:t>
-            </w:r>
-          </w:p>
-        </w:tc>
-        <w:tc>
-          <w:tcPr>
-            <w:tcW w:w="1589" w:type="dxa"/>
-          </w:tcPr>
-          <w:p>
-            <w:pPr>
-              <w:pStyle w:val="a4"/>
-              <w:spacing w:before="0" w:beforeAutospacing="0" w:after="240" w:afterAutospacing="0"/>
-              <w:jc w:val="both"/>
-              <w:rPr>
-                <w:color w:val="0D0D0D" w:themeColor="text1" w:themeTint="F2"/>
-                <w:sz w:val="28"/>
-                <w:szCs w:val="28"/>
-              </w:rPr>
-            </w:pPr>
-            <w:r>
-              <w:rPr>
-                <w:color w:val="0D0D0D" w:themeColor="text1" w:themeTint="F2"/>
-                <w:sz w:val="28"/>
-                <w:szCs w:val="28"/>
-              </w:rPr>
-              <w:t>5</w:t>
-            </w:r>
-          </w:p>
-        </w:tc>
-        <w:tc>
-          <w:tcPr>
-            <w:tcW w:w="1608" w:type="dxa"/>
-          </w:tcPr>
-          <w:p>
-            <w:pPr>
-              <w:pStyle w:val="a4"/>
-              <w:spacing w:before="0" w:beforeAutospacing="0" w:after="240" w:afterAutospacing="0"/>
-              <w:jc w:val="both"/>
-              <w:rPr>
-                <w:color w:val="0D0D0D" w:themeColor="text1" w:themeTint="F2"/>
-                <w:sz w:val="28"/>
-                <w:szCs w:val="28"/>
-              </w:rPr>
-            </w:pPr>
-            <w:r>
-              <w:rPr>
-                <w:color w:val="0D0D0D" w:themeColor="text1" w:themeTint="F2"/>
-                <w:sz w:val="28"/>
-                <w:szCs w:val="28"/>
-              </w:rPr>
-              <w:t>5</w:t>
-            </w:r>
-          </w:p>
-        </w:tc>
-        <w:tc>
-          <w:tcPr>
-            <w:tcW w:w="0" w:type="auto"/>
-          </w:tcPr>
-          <w:p>
-            <w:pPr>
-              <w:pStyle w:val="a4"/>
-              <w:spacing w:before="0" w:beforeAutospacing="0" w:after="240" w:afterAutospacing="0"/>
-              <w:jc w:val="both"/>
-              <w:rPr>
-                <w:color w:val="0D0D0D" w:themeColor="text1" w:themeTint="F2"/>
-                <w:sz w:val="28"/>
-                <w:szCs w:val="28"/>
-                <w:lang w:val="en-US"/>
-              </w:rPr>
-            </w:pPr>
-            <w:r>
-              <w:rPr>
-                <w:color w:val="0D0D0D" w:themeColor="text1" w:themeTint="F2"/>
-                <w:sz w:val="28"/>
-                <w:szCs w:val="28"/>
-                <w:lang w:val="en-US"/>
-              </w:rPr>
-              <w:t>x = -1.0</w:t>
-            </w:r>
-          </w:p>
-        </w:tc>
-      </w:tr>
-      <w:tr>
-        <w:tc>
-          <w:tcPr>
-            <w:tcW w:w="0" w:type="auto"/>
-            <w:gridSpan w:val="5"/>
-            <w:shd w:val="clear" w:color="auto" w:fill="F2F2F2" w:themeFill="background1" w:themeFillShade="F2"/>
-            <w:vAlign w:val="center"/>
-          </w:tcPr>
-          <w:p>
-            <w:pPr>
-              <w:pStyle w:val="a4"/>
-              <w:spacing w:before="0" w:beforeAutospacing="0" w:after="0" w:afterAutospacing="0"/>
-              <w:ind w:left="-108"/>
-              <w:jc w:val="both"/>
-              <w:rPr>
-                <w:color w:val="0D0D0D" w:themeColor="text1" w:themeTint="F2"/>
-                <w:sz w:val="28"/>
-                <w:szCs w:val="28"/>
-              </w:rPr>
-            </w:pPr>
-            <w:r>
-              <w:rPr>
-                <w:color w:val="0D0D0D" w:themeColor="text1" w:themeTint="F2"/>
-                <w:sz w:val="28"/>
-                <w:szCs w:val="28"/>
-              </w:rPr>
-              <w:drawing>
-                <wp:inline distT="0" distB="0" distL="0" distR="0" wp14:anchorId="625928FB" wp14:editId="11861CFF">
-                  <wp:extent cx="5940425" cy="730250"/>
-                  <wp:effectExtent l="0" t="0" r="3175" b="0"/>
-                  <wp:docPr id="1413068495" name="Рисунок 1"/>
-                  <wp:cNvGraphicFramePr>
-                    <a:graphicFrameLocks xmlns:a="http://schemas.openxmlformats.org/drawingml/2006/main" noChangeAspect="1"/>
-                  </wp:cNvGraphicFramePr>
-                  <a:graphic xmlns:a="http://schemas.openxmlformats.org/drawingml/2006/main">
-                    <a:graphicData uri="http://schemas.openxmlformats.org/drawingml/2006/picture">
-                      <pic:pic xmlns:pic="http://schemas.openxmlformats.org/drawingml/2006/picture">
-                        <pic:nvPicPr>
-                          <pic:cNvPr id="1413068495" name=""/>
-                          <pic:cNvPicPr/>
-                        </pic:nvPicPr>
-                        <pic:blipFill>
-                          <a:blip r:embed="rId7"/>
-                          <a:stretch>
-                            <a:fillRect/>
-                          </a:stretch>
-                        </pic:blipFill>
-                        <pic:spPr>
-                          <a:xfrm>
-                            <a:off x="0" y="0"/>
-                            <a:ext cx="5940425" cy="730250"/>
-                          </a:xfrm>
-                          <a:prstGeom prst="rect">
-                            <a:avLst/>
-                          </a:prstGeom>
-                        </pic:spPr>
-                      </pic:pic>
-                    </a:graphicData>
-                  </a:graphic>
-                </wp:inline>
-              </w:drawing>
-            </w:r>
-          </w:p>
-        </w:tc>
-      </w:tr>
-      <w:tr>
-        <w:tc>
-          <w:tcPr>
-            <w:tcW w:w="1446" w:type="dxa"/>
-            <w:shd w:val="clear" w:color="auto" w:fill="F2F2F2" w:themeFill="background1" w:themeFillShade="F2"/>
-            <w:vAlign w:val="center"/>
-          </w:tcPr>
-          <w:p>
-            <w:pPr>
-              <w:pStyle w:val="a4"/>
-              <w:spacing w:before="0" w:beforeAutospacing="0" w:after="240" w:afterAutospacing="0"/>
-              <w:rPr>
-                <w:color w:val="0D0D0D" w:themeColor="text1" w:themeTint="F2"/>
-                <w:sz w:val="28"/>
-                <w:szCs w:val="28"/>
-                <w:lang w:val="en-US"/>
-              </w:rPr>
-            </w:pPr>
-            <w:r>
-              <w:rPr>
-                <w:color w:val="0D0D0D" w:themeColor="text1" w:themeTint="F2"/>
-                <w:sz w:val="28"/>
-                <w:szCs w:val="28"/>
-                <w:lang w:val="en-US"/>
-              </w:rPr>
-              <w:t>4.</w:t>
-            </w:r>
-          </w:p>
-        </w:tc>
-        <w:tc>
-          <w:tcPr>
-            <w:tcW w:w="1589" w:type="dxa"/>
-          </w:tcPr>
-          <w:p>
-            <w:pPr>
-              <w:pStyle w:val="a4"/>
-              <w:spacing w:before="0" w:beforeAutospacing="0" w:after="240" w:afterAutospacing="0"/>
-              <w:jc w:val="both"/>
-              <w:rPr>
-                <w:color w:val="0D0D0D" w:themeColor="text1" w:themeTint="F2"/>
-                <w:sz w:val="28"/>
-                <w:szCs w:val="28"/>
-                <w:lang w:val="en-US"/>
-              </w:rPr>
-            </w:pPr>
-            <w:r>
-              <w:rPr>
-                <w:color w:val="0D0D0D" w:themeColor="text1" w:themeTint="F2"/>
-                <w:sz w:val="28"/>
-                <w:szCs w:val="28"/>
-                <w:lang w:val="en-US"/>
-              </w:rPr>
-              <w:t>5</w:t>
-            </w:r>
-          </w:p>
-        </w:tc>
-        <w:tc>
-          <w:tcPr>
-            <w:tcW w:w="1589" w:type="dxa"/>
-          </w:tcPr>
-          <w:p>
-            <w:pPr>
-              <w:pStyle w:val="a4"/>
-              <w:spacing w:before="0" w:beforeAutospacing="0" w:after="240" w:afterAutospacing="0"/>
-              <w:jc w:val="both"/>
-              <w:rPr>
-                <w:color w:val="0D0D0D" w:themeColor="text1" w:themeTint="F2"/>
-                <w:sz w:val="28"/>
-                <w:szCs w:val="28"/>
-                <w:lang w:val="en-US"/>
-              </w:rPr>
-            </w:pPr>
-            <w:r>
-              <w:rPr>
-                <w:color w:val="0D0D0D" w:themeColor="text1" w:themeTint="F2"/>
-                <w:sz w:val="28"/>
-                <w:szCs w:val="28"/>
-                <w:lang w:val="en-US"/>
-              </w:rPr>
-              <w:t>5</w:t>
-            </w:r>
-          </w:p>
-        </w:tc>
-        <w:tc>
-          <w:tcPr>
-            <w:tcW w:w="1608" w:type="dxa"/>
-          </w:tcPr>
-          <w:p>
-            <w:pPr>
-              <w:pStyle w:val="a4"/>
-              <w:spacing w:before="0" w:beforeAutospacing="0" w:after="240" w:afterAutospacing="0"/>
-              <w:jc w:val="both"/>
-              <w:rPr>
-                <w:color w:val="0D0D0D" w:themeColor="text1" w:themeTint="F2"/>
-                <w:sz w:val="28"/>
-                <w:szCs w:val="28"/>
-                <w:lang w:val="en-US"/>
-              </w:rPr>
-            </w:pPr>
-            <w:r>
-              <w:rPr>
-                <w:color w:val="0D0D0D" w:themeColor="text1" w:themeTint="F2"/>
-                <w:sz w:val="28"/>
-                <w:szCs w:val="28"/>
-                <w:lang w:val="en-US"/>
-              </w:rPr>
-              <w:t>5</w:t>
-            </w:r>
-          </w:p>
-        </w:tc>
-        <w:tc>
-          <w:tcPr>
-            <w:tcW w:w="0" w:type="auto"/>
-          </w:tcPr>
-          <w:p>
-            <w:pPr>
-              <w:pStyle w:val="a4"/>
-              <w:spacing w:before="0" w:beforeAutospacing="0" w:after="0" w:afterAutospacing="0"/>
-              <w:jc w:val="both"/>
-              <w:rPr>
-                <w:color w:val="0D0D0D" w:themeColor="text1" w:themeTint="F2"/>
-                <w:sz w:val="28"/>
-                <w:szCs w:val="28"/>
-              </w:rPr>
-            </w:pPr>
-            <w:r>
-              <w:rPr>
-                <w:color w:val="0D0D0D" w:themeColor="text1" w:themeTint="F2"/>
-                <w:sz w:val="28"/>
-                <w:szCs w:val="28"/>
-              </w:rPr>
-              <w:t>x1 = -5 + i*8.66 / 10</w:t>
-            </w:r>
-          </w:p>
-          <w:p>
-            <w:pPr>
-              <w:pStyle w:val="a4"/>
-              <w:spacing w:before="0" w:beforeAutospacing="0" w:after="240" w:afterAutospacing="0"/>
-              <w:jc w:val="both"/>
-              <w:rPr>
-                <w:color w:val="0D0D0D" w:themeColor="text1" w:themeTint="F2"/>
-                <w:sz w:val="28"/>
-                <w:szCs w:val="28"/>
-              </w:rPr>
-            </w:pPr>
-            <w:r>
-              <w:rPr>
-                <w:color w:val="0D0D0D" w:themeColor="text1" w:themeTint="F2"/>
-                <w:sz w:val="28"/>
-                <w:szCs w:val="28"/>
-              </w:rPr>
-              <w:t>x2 = -5 - i*8.66 / 10</w:t>
-            </w:r>
-          </w:p>
-        </w:tc>
-      </w:tr>
-      <w:tr>
-        <w:tc>
-          <w:tcPr>
-            <w:tcW w:w="0" w:type="auto"/>
-            <w:gridSpan w:val="5"/>
-            <w:shd w:val="clear" w:color="auto" w:fill="F2F2F2" w:themeFill="background1" w:themeFillShade="F2"/>
-            <w:vAlign w:val="center"/>
-          </w:tcPr>
-          <w:p>
-            <w:pPr>
-              <w:pStyle w:val="a4"/>
-              <w:spacing w:before="0" w:beforeAutospacing="0" w:after="0" w:afterAutospacing="0"/>
-              <w:ind w:left="-108"/>
-              <w:jc w:val="both"/>
-              <w:rPr>
-                <w:color w:val="0D0D0D" w:themeColor="text1" w:themeTint="F2"/>
-                <w:sz w:val="28"/>
-                <w:szCs w:val="28"/>
-              </w:rPr>
-            </w:pPr>
-            <w:r>
-              <w:rPr>
-                <w:color w:val="0D0D0D" w:themeColor="text1" w:themeTint="F2"/>
-                <w:sz w:val="28"/>
-                <w:szCs w:val="28"/>
-              </w:rPr>
-              <w:drawing>
-                <wp:inline distT="0" distB="0" distL="0" distR="0" wp14:anchorId="0F3DC39D" wp14:editId="4F8628E3">
-                  <wp:extent cx="5940425" cy="671195"/>
-                  <wp:effectExtent l="0" t="0" r="3175" b="0"/>
-                  <wp:docPr id="576805421" name="Рисунок 1"/>
-                  <wp:cNvGraphicFramePr>
-                    <a:graphicFrameLocks xmlns:a="http://schemas.openxmlformats.org/drawingml/2006/main" noChangeAspect="1"/>
-                  </wp:cNvGraphicFramePr>
-                  <a:graphic xmlns:a="http://schemas.openxmlformats.org/drawingml/2006/main">
-                    <a:graphicData uri="http://schemas.openxmlformats.org/drawingml/2006/picture">
-                      <pic:pic xmlns:pic="http://schemas.openxmlformats.org/drawingml/2006/picture">
-                        <pic:nvPicPr>
-                          <pic:cNvPr id="576805421" name=""/>
-                          <pic:cNvPicPr/>
-                        </pic:nvPicPr>
-                        <pic:blipFill>
-                          <a:blip r:embed="rId8"/>
-                          <a:stretch>
-                            <a:fillRect/>
-                          </a:stretch>
-                        </pic:blipFill>
-                        <pic:spPr>
-                          <a:xfrm>
-                            <a:off x="0" y="0"/>
-                            <a:ext cx="5940425" cy="671195"/>
-                          </a:xfrm>
-                          <a:prstGeom prst="rect">
-                            <a:avLst/>
-                          </a:prstGeom>
-                        </pic:spPr>
-                      </pic:pic>
-                    </a:graphicData>
-                  </a:graphic>
-                </wp:inline>
-              </w:drawing>
-            </w:r>
-          </w:p>
-        </w:tc>
-      </w:tr>
-      <w:tr>
-        <w:tc>
-          <w:tcPr>
-            <w:tcW w:w="1446" w:type="dxa"/>
-            <w:shd w:val="clear" w:color="auto" w:fill="F2F2F2" w:themeFill="background1" w:themeFillShade="F2"/>
-            <w:vAlign w:val="center"/>
-          </w:tcPr>
-          <w:p>
-            <w:pPr>
-              <w:pStyle w:val="a4"/>
-              <w:spacing w:before="0" w:beforeAutospacing="0" w:after="240" w:afterAutospacing="0"/>
-              <w:rPr>
-                <w:color w:val="0D0D0D" w:themeColor="text1" w:themeTint="F2"/>
-                <w:sz w:val="28"/>
-                <w:szCs w:val="28"/>
-                <w:lang w:val="en-US"/>
-              </w:rPr>
-            </w:pPr>
-            <w:r>
-              <w:rPr>
-                <w:color w:val="0D0D0D" w:themeColor="text1" w:themeTint="F2"/>
-                <w:sz w:val="28"/>
-                <w:szCs w:val="28"/>
-                <w:lang w:val="en-US"/>
-              </w:rPr>
-              <w:t>5.</w:t>
-            </w:r>
-          </w:p>
-        </w:tc>
-        <w:tc>
-          <w:tcPr>
-            <w:tcW w:w="1589" w:type="dxa"/>
-          </w:tcPr>
-          <w:p>
-            <w:pPr>
-              <w:pStyle w:val="a4"/>
-              <w:spacing w:before="0" w:beforeAutospacing="0" w:after="240" w:afterAutospacing="0"/>
-              <w:jc w:val="both"/>
-              <w:rPr>
-                <w:color w:val="0D0D0D" w:themeColor="text1" w:themeTint="F2"/>
-                <w:sz w:val="28"/>
-                <w:szCs w:val="28"/>
-                <w:lang w:val="en-US"/>
-              </w:rPr>
-            </w:pPr>
-            <w:r>
-              <w:rPr>
-                <w:color w:val="0D0D0D" w:themeColor="text1" w:themeTint="F2"/>
-                <w:sz w:val="28"/>
-                <w:szCs w:val="28"/>
-                <w:lang w:val="en-US"/>
-              </w:rPr>
-              <w:t>1</w:t>
-            </w:r>
-          </w:p>
-        </w:tc>
-        <w:tc>
-          <w:tcPr>
-            <w:tcW w:w="1589" w:type="dxa"/>
-          </w:tcPr>
-          <w:p>
-            <w:pPr>
-              <w:pStyle w:val="a4"/>
-              <w:spacing w:before="0" w:beforeAutospacing="0" w:after="240" w:afterAutospacing="0"/>
-              <w:jc w:val="both"/>
-              <w:rPr>
-                <w:color w:val="0D0D0D" w:themeColor="text1" w:themeTint="F2"/>
-                <w:sz w:val="28"/>
-                <w:szCs w:val="28"/>
-                <w:lang w:val="en-US"/>
-              </w:rPr>
-            </w:pPr>
-            <w:r>
-              <w:rPr>
-                <w:color w:val="0D0D0D" w:themeColor="text1" w:themeTint="F2"/>
-                <w:sz w:val="28"/>
-                <w:szCs w:val="28"/>
-                <w:lang w:val="en-US"/>
-              </w:rPr>
-              <w:t>4</w:t>
-            </w:r>
-          </w:p>
-        </w:tc>
-        <w:tc>
-          <w:tcPr>
-            <w:tcW w:w="1608" w:type="dxa"/>
-          </w:tcPr>
-          <w:p>
-            <w:pPr>
-              <w:pStyle w:val="a4"/>
-              <w:spacing w:before="0" w:beforeAutospacing="0" w:after="240" w:afterAutospacing="0"/>
-              <w:jc w:val="both"/>
-              <w:rPr>
-                <w:color w:val="0D0D0D" w:themeColor="text1" w:themeTint="F2"/>
-                <w:sz w:val="28"/>
-                <w:szCs w:val="28"/>
-                <w:lang w:val="en-US"/>
-              </w:rPr>
-            </w:pPr>
-            <w:r>
-              <w:rPr>
-                <w:color w:val="0D0D0D" w:themeColor="text1" w:themeTint="F2"/>
-                <w:sz w:val="28"/>
-                <w:szCs w:val="28"/>
-                <w:lang w:val="en-US"/>
-              </w:rPr>
-              <w:t>4</w:t>
-            </w:r>
-          </w:p>
-        </w:tc>
-        <w:tc>
-          <w:tcPr>
-            <w:tcW w:w="0" w:type="auto"/>
-          </w:tcPr>
-          <w:p>
-            <w:pPr>
-              <w:pStyle w:val="a4"/>
-              <w:spacing w:before="0" w:beforeAutospacing="0" w:after="240" w:afterAutospacing="0"/>
-              <w:jc w:val="both"/>
-              <w:rPr>
-                <w:color w:val="0D0D0D" w:themeColor="text1" w:themeTint="F2"/>
-                <w:sz w:val="28"/>
-                <w:szCs w:val="28"/>
-              </w:rPr>
-            </w:pPr>
-            <w:r>
-              <w:rPr>
-                <w:color w:val="0D0D0D" w:themeColor="text1" w:themeTint="F2"/>
-                <w:sz w:val="28"/>
-                <w:szCs w:val="28"/>
-              </w:rPr>
-              <w:t>x = -2.0</w:t>
-            </w:r>
-          </w:p>
-        </w:tc>
-      </w:tr>
-      <w:tr>
-        <w:tc>
-          <w:tcPr>
-            <w:tcW w:w="9345" w:type="dxa"/>
-            <w:gridSpan w:val="5"/>
-            <w:shd w:val="clear" w:color="auto" w:fill="F2F2F2" w:themeFill="background1" w:themeFillShade="F2"/>
-            <w:vAlign w:val="center"/>
-          </w:tcPr>
-          <w:p>
-            <w:pPr>
-              <w:pStyle w:val="a4"/>
-              <w:spacing w:before="0" w:beforeAutospacing="0" w:after="0" w:afterAutospacing="0"/>
-              <w:ind w:left="-108"/>
-              <w:jc w:val="both"/>
-              <w:rPr>
-                <w:color w:val="0D0D0D" w:themeColor="text1" w:themeTint="F2"/>
-                <w:sz w:val="28"/>
-                <w:szCs w:val="28"/>
-              </w:rPr>
-            </w:pPr>
-            <w:r>
-              <w:rPr>
-                <w:color w:val="0D0D0D" w:themeColor="text1" w:themeTint="F2"/>
-                <w:sz w:val="28"/>
-                <w:szCs w:val="28"/>
-              </w:rPr>
-              <w:drawing>
-                <wp:inline distT="0" distB="0" distL="0" distR="0" wp14:anchorId="32EFD06E" wp14:editId="351BD46B">
-                  <wp:extent cx="5940425" cy="786130"/>
-                  <wp:effectExtent l="0" t="0" r="3175" b="0"/>
-                  <wp:docPr id="1283079277" name="Рисунок 1"/>
-                  <wp:cNvGraphicFramePr>
-                    <a:graphicFrameLocks xmlns:a="http://schemas.openxmlformats.org/drawingml/2006/main" noChangeAspect="1"/>
-                  </wp:cNvGraphicFramePr>
-                  <a:graphic xmlns:a="http://schemas.openxmlformats.org/drawingml/2006/main">
-                    <a:graphicData uri="http://schemas.openxmlformats.org/drawingml/2006/picture">
-                      <pic:pic xmlns:pic="http://schemas.openxmlformats.org/drawingml/2006/picture">
-                        <pic:nvPicPr>
-                          <pic:cNvPr id="1283079277" name=""/>
-                          <pic:cNvPicPr/>
-                        </pic:nvPicPr>
-                        <pic:blipFill>
-                          <a:blip r:embed="rId9"/>
-                          <a:stretch>
-                            <a:fillRect/>
-                          </a:stretch>
-                        </pic:blipFill>
-                        <pic:spPr>
-                          <a:xfrm>
-                            <a:off x="0" y="0"/>
-                            <a:ext cx="5940425" cy="786130"/>
-                          </a:xfrm>
-                          <a:prstGeom prst="rect">
-                            <a:avLst/>
-                          </a:prstGeom>
-                        </pic:spPr>
-                      </pic:pic>
-                    </a:graphicData>
-                  </a:graphic>
-                </wp:inline>
-              </w:drawing>
-            </w:r>
-          </w:p>
-        </w:tc>
-      </w:tr>
-      <w:tr>
-        <w:tc>
-          <w:tcPr>
-            <w:tcW w:w="1446" w:type="dxa"/>
-            <w:shd w:val="clear" w:color="auto" w:fill="F2F2F2" w:themeFill="background1" w:themeFillShade="F2"/>
-            <w:vAlign w:val="center"/>
-          </w:tcPr>
-          <w:p>
-            <w:pPr>
-              <w:pStyle w:val="a4"/>
-              <w:spacing w:before="0" w:beforeAutospacing="0" w:after="240" w:afterAutospacing="0"/>
-              <w:rPr>
-                <w:color w:val="0D0D0D" w:themeColor="text1" w:themeTint="F2"/>
-                <w:sz w:val="28"/>
-                <w:szCs w:val="28"/>
-                <w:lang w:val="en-US"/>
-              </w:rPr>
-            </w:pPr>
-            <w:r>
-              <w:rPr>
-                <w:color w:val="0D0D0D" w:themeColor="text1" w:themeTint="F2"/>
-                <w:sz w:val="28"/>
-                <w:szCs w:val="28"/>
-                <w:lang w:val="en-US"/>
-              </w:rPr>
-              <w:t>6.</w:t>
-            </w:r>
-          </w:p>
-        </w:tc>
-        <w:tc>
-          <w:tcPr>
-            <w:tcW w:w="1589" w:type="dxa"/>
-          </w:tcPr>
-          <w:p>
-            <w:pPr>
-              <w:pStyle w:val="a4"/>
-              <w:spacing w:before="0" w:beforeAutospacing="0" w:after="240" w:afterAutospacing="0"/>
-              <w:jc w:val="both"/>
-              <w:rPr>
-                <w:color w:val="0D0D0D" w:themeColor="text1" w:themeTint="F2"/>
-                <w:sz w:val="28"/>
-                <w:szCs w:val="28"/>
-                <w:lang w:val="en-US"/>
-              </w:rPr>
-            </w:pPr>
-            <w:r>
-              <w:rPr>
-                <w:color w:val="0D0D0D" w:themeColor="text1" w:themeTint="F2"/>
-                <w:sz w:val="28"/>
-                <w:szCs w:val="28"/>
-                <w:lang w:val="en-US"/>
-              </w:rPr>
-              <w:t>3</w:t>
-            </w:r>
-          </w:p>
-        </w:tc>
-        <w:tc>
-          <w:tcPr>
-            <w:tcW w:w="1589" w:type="dxa"/>
-          </w:tcPr>
-          <w:p>
-            <w:pPr>
-              <w:pStyle w:val="a4"/>
-              <w:spacing w:before="0" w:beforeAutospacing="0" w:after="240" w:afterAutospacing="0"/>
-              <w:jc w:val="both"/>
-              <w:rPr>
-                <w:color w:val="0D0D0D" w:themeColor="text1" w:themeTint="F2"/>
-                <w:sz w:val="28"/>
-                <w:szCs w:val="28"/>
-                <w:lang w:val="en-US"/>
-              </w:rPr>
-            </w:pPr>
-            <w:r>
-              <w:rPr>
-                <w:color w:val="0D0D0D" w:themeColor="text1" w:themeTint="F2"/>
-                <w:sz w:val="28"/>
-                <w:szCs w:val="28"/>
-                <w:lang w:val="en-US"/>
-              </w:rPr>
-              <w:t>8</w:t>
-            </w:r>
-          </w:p>
-        </w:tc>
-        <w:tc>
-          <w:tcPr>
-            <w:tcW w:w="1608" w:type="dxa"/>
-          </w:tcPr>
-          <w:p>
-            <w:pPr>
-              <w:pStyle w:val="a4"/>
-              <w:spacing w:before="0" w:beforeAutospacing="0" w:after="240" w:afterAutospacing="0"/>
-              <w:jc w:val="both"/>
-              <w:rPr>
-                <w:color w:val="0D0D0D" w:themeColor="text1" w:themeTint="F2"/>
-                <w:sz w:val="28"/>
-                <w:szCs w:val="28"/>
-                <w:lang w:val="en-US"/>
-              </w:rPr>
-            </w:pPr>
-            <w:r>
-              <w:rPr>
-                <w:color w:val="0D0D0D" w:themeColor="text1" w:themeTint="F2"/>
-                <w:sz w:val="28"/>
-                <w:szCs w:val="28"/>
-                <w:lang w:val="en-US"/>
-              </w:rPr>
-              <w:t>4</w:t>
-            </w:r>
-          </w:p>
-        </w:tc>
-        <w:tc>
-          <w:tcPr>
-            <w:tcW w:w="0" w:type="auto"/>
-          </w:tcPr>
-          <w:p>
-            <w:pPr>
-              <w:pStyle w:val="a4"/>
-              <w:spacing w:before="0" w:beforeAutospacing="0" w:after="240" w:afterAutospacing="0"/>
-              <w:jc w:val="both"/>
-              <w:rPr>
-                <w:color w:val="0D0D0D" w:themeColor="text1" w:themeTint="F2"/>
-                <w:sz w:val="28"/>
-                <w:szCs w:val="28"/>
-              </w:rPr>
-            </w:pPr>
-          </w:p>
-        </w:tc>
-      </w:tr>
-      <w:tr>
-        <w:tc>
-          <w:tcPr>
-            <w:tcW w:w="9345" w:type="dxa"/>
-            <w:gridSpan w:val="5"/>
-            <w:shd w:val="clear" w:color="auto" w:fill="F2F2F2" w:themeFill="background1" w:themeFillShade="F2"/>
-            <w:vAlign w:val="center"/>
-          </w:tcPr>
-          <w:p>
-            <w:pPr>
-              <w:pStyle w:val="a4"/>
-              <w:spacing w:before="0" w:beforeAutospacing="0" w:after="0" w:afterAutospacing="0"/>
-              <w:ind w:left="-108"/>
-              <w:jc w:val="both"/>
-              <w:rPr>
-                <w:color w:val="0D0D0D" w:themeColor="text1" w:themeTint="F2"/>
-                <w:sz w:val="28"/>
-                <w:szCs w:val="28"/>
-              </w:rPr>
-            </w:pPr>
-            <w:r>
-              <w:rPr>
-                <w:color w:val="0D0D0D" w:themeColor="text1" w:themeTint="F2"/>
-                <w:sz w:val="28"/>
-                <w:szCs w:val="28"/>
-              </w:rPr>
-              <w:drawing>
-                <wp:inline distT="0" distB="0" distL="0" distR="0" wp14:anchorId="2C3FFC2D" wp14:editId="2DBA0E16">
-                  <wp:extent cx="5940425" cy="859790"/>
-                  <wp:effectExtent l="0" t="0" r="3175" b="0"/>
-                  <wp:docPr id="1310589598" name="Рисунок 1"/>
-                  <wp:cNvGraphicFramePr>
-                    <a:graphicFrameLocks xmlns:a="http://schemas.openxmlformats.org/drawingml/2006/main" noChangeAspect="1"/>
-                  </wp:cNvGraphicFramePr>
-                  <a:graphic xmlns:a="http://schemas.openxmlformats.org/drawingml/2006/main">
-                    <a:graphicData uri="http://schemas.openxmlformats.org/drawingml/2006/picture">
-                      <pic:pic xmlns:pic="http://schemas.openxmlformats.org/drawingml/2006/picture">
-                        <pic:nvPicPr>
-                          <pic:cNvPr id="1310589598" name=""/>
-                          <pic:cNvPicPr/>
-                        </pic:nvPicPr>
-                        <pic:blipFill>
-                          <a:blip r:embed="rId10"/>
-                          <a:stretch>
-                            <a:fillRect/>
-                          </a:stretch>
-                        </pic:blipFill>
-                        <pic:spPr>
-                          <a:xfrm>
-                            <a:off x="0" y="0"/>
-                            <a:ext cx="5940425" cy="859790"/>
-                          </a:xfrm>
-                          <a:prstGeom prst="rect">
-                            <a:avLst/>
-                          </a:prstGeom>
-                        </pic:spPr>
-                      </pic:pic>
-                    </a:graphicData>
-                  </a:graphic>
-                </wp:inline>
-              </w:drawing>
-            </w:r>
-          </w:p>
-        </w:tc>
-      </w:tr>
-      <w:tr>
-        <w:tc>
-          <w:tcPr>
-            <w:tcW w:w="1446" w:type="dxa"/>
-            <w:shd w:val="clear" w:color="auto" w:fill="F2F2F2" w:themeFill="background1" w:themeFillShade="F2"/>
-            <w:vAlign w:val="center"/>
-          </w:tcPr>
-          <w:p>
-            <w:pPr>
-              <w:pStyle w:val="a4"/>
-              <w:spacing w:before="0" w:beforeAutospacing="0" w:after="240" w:afterAutospacing="0"/>
-              <w:rPr>
-                <w:color w:val="0D0D0D" w:themeColor="text1" w:themeTint="F2"/>
-                <w:sz w:val="28"/>
-                <w:szCs w:val="28"/>
-                <w:lang w:val="en-US"/>
-              </w:rPr>
-            </w:pPr>
-          </w:p>
-        </w:tc>
-        <w:tc>
-          <w:tcPr>
-            <w:tcW w:w="1589" w:type="dxa"/>
-          </w:tcPr>
-          <w:p>
-            <w:pPr>
-              <w:pStyle w:val="a4"/>
-              <w:spacing w:before="0" w:beforeAutospacing="0" w:after="240" w:afterAutospacing="0"/>
-              <w:jc w:val="both"/>
-              <w:rPr>
-                <w:color w:val="0D0D0D" w:themeColor="text1" w:themeTint="F2"/>
-                <w:sz w:val="28"/>
-                <w:szCs w:val="28"/>
-                <w:lang w:val="en-US"/>
-              </w:rPr>
-            </w:pPr>
-          </w:p>
-        </w:tc>
-        <w:tc>
-          <w:tcPr>
-            <w:tcW w:w="1589" w:type="dxa"/>
-          </w:tcPr>
-          <w:p>
-            <w:pPr>
-              <w:pStyle w:val="a4"/>
-              <w:spacing w:before="0" w:beforeAutospacing="0" w:after="240" w:afterAutospacing="0"/>
-              <w:jc w:val="both"/>
-              <w:rPr>
-                <w:color w:val="0D0D0D" w:themeColor="text1" w:themeTint="F2"/>
-                <w:sz w:val="28"/>
-                <w:szCs w:val="28"/>
-                <w:lang w:val="en-US"/>
-              </w:rPr>
-            </w:pPr>
-          </w:p>
-        </w:tc>
-        <w:tc>
-          <w:tcPr>
-            <w:tcW w:w="1608" w:type="dxa"/>
-          </w:tcPr>
-          <w:p>
-            <w:pPr>
-              <w:pStyle w:val="a4"/>
-              <w:spacing w:before="0" w:beforeAutospacing="0" w:after="240" w:afterAutospacing="0"/>
-              <w:jc w:val="both"/>
-              <w:rPr>
-                <w:color w:val="0D0D0D" w:themeColor="text1" w:themeTint="F2"/>
-                <w:sz w:val="28"/>
-                <w:szCs w:val="28"/>
-                <w:lang w:val="en-US"/>
-              </w:rPr>
-            </w:pPr>
-          </w:p>
-        </w:tc>
-        <w:tc>
-          <w:tcPr>
-            <w:tcW w:w="0" w:type="auto"/>
-          </w:tcPr>
-          <w:p>
-            <w:pPr>
-              <w:pStyle w:val="a4"/>
-              <w:spacing w:before="0" w:beforeAutospacing="0" w:after="240" w:afterAutospacing="0"/>
-              <w:jc w:val="both"/>
-              <w:rPr>
-                <w:color w:val="0D0D0D" w:themeColor="text1" w:themeTint="F2"/>
-                <w:sz w:val="28"/>
-                <w:szCs w:val="28"/>
-              </w:rPr>
-            </w:pPr>
-          </w:p>
-        </w:tc>
-      </w:tr>
-    </w:tbl>
+    <w:p>
+      <w:pPr>
+        <w:pStyle w:val="a4"/>
+        <w:numPr>
+          <w:ilvl w:val="0"/>
+          <w:numId w:val="1"/>
+        </w:numPr>
+        <w:shd w:val="clear" w:color="auto" w:fill="FFFFFF"/>
+        <w:tabs>
+          <w:tab w:val="left" w:pos="993"/>
+        </w:tabs>
+        <w:spacing w:after="240" w:line="360" w:lineRule="auto"/>
+        <w:ind w:left="0" w:firstLine="709"/>
+        <w:jc w:val="both"/>
+        <w:rPr>
+          <w:color w:val="0D0D0D" w:themeColor="text1" w:themeTint="F2"/>
+          <w:sz w:val="28"/>
+          <w:szCs w:val="28"/>
+        </w:rPr>
+      </w:pPr>
+      <w:r>
+        <w:rPr>
+          <w:color w:val="0D0D0D" w:themeColor="text1" w:themeTint="F2"/>
+          <w:sz w:val="28"/>
+          <w:szCs w:val="28"/>
+        </w:rPr>
+        <w:t>Написать (язык – любой) программу решения квадратного уравнения а</w:t>
+      </w:r>
+      <w:r>
+        <w:rPr>
+          <w:rFonts w:ascii="Cambria Math" w:hAnsi="Cambria Math" w:cs="Cambria Math"/>
+          <w:color w:val="0D0D0D" w:themeColor="text1" w:themeTint="F2"/>
+          <w:sz w:val="28"/>
+          <w:szCs w:val="28"/>
+        </w:rPr>
+        <w:t>⋅</w:t>
+      </w:r>
+      <w:r>
+        <w:rPr>
+          <w:color w:val="0D0D0D" w:themeColor="text1" w:themeTint="F2"/>
+          <w:sz w:val="28"/>
+          <w:szCs w:val="28"/>
+        </w:rPr>
+        <w:t>х²+b</w:t>
+      </w:r>
+      <w:r>
+        <w:rPr>
+          <w:rFonts w:ascii="Cambria Math" w:hAnsi="Cambria Math" w:cs="Cambria Math"/>
+          <w:color w:val="0D0D0D" w:themeColor="text1" w:themeTint="F2"/>
+          <w:sz w:val="28"/>
+          <w:szCs w:val="28"/>
+        </w:rPr>
+        <w:t>⋅</w:t>
+      </w:r>
+      <w:r>
+        <w:rPr>
+          <w:color w:val="0D0D0D" w:themeColor="text1" w:themeTint="F2"/>
+          <w:sz w:val="28"/>
+          <w:szCs w:val="28"/>
+        </w:rPr>
+        <w:t>х+с=0 (задаваемые с клавиатуры коэффициенты – a, b и c). Программа на выходе должна выдавать сообщение о ситуации с корнями, а также сами корни (если они есть).</w:t>
+      </w:r>
+    </w:p>
+    <w:p>
+      <w:pPr>
+        <w:pStyle w:val="a4"/>
+        <w:numPr>
+          <w:ilvl w:val="0"/>
+          <w:numId w:val="1"/>
+        </w:numPr>
+        <w:shd w:val="clear" w:color="auto" w:fill="FFFFFF"/>
+        <w:tabs>
+          <w:tab w:val="left" w:pos="993"/>
+        </w:tabs>
+        <w:spacing w:after="240" w:line="360" w:lineRule="auto"/>
+        <w:ind w:left="0" w:firstLine="709"/>
+        <w:jc w:val="both"/>
+        <w:rPr>
+          <w:color w:val="0D0D0D" w:themeColor="text1" w:themeTint="F2"/>
+          <w:sz w:val="28"/>
+          <w:szCs w:val="28"/>
+        </w:rPr>
+      </w:pPr>
+      <w:r>
+        <w:rPr>
+          <w:color w:val="0D0D0D" w:themeColor="text1" w:themeTint="F2"/>
+          <w:sz w:val="28"/>
+          <w:szCs w:val="28"/>
+        </w:rPr>
+        <w:t>Составить минимальный набор тестов (наборов коэффициентов a, b и c) для проверки работоспособности программы для разных случаев. Тестовые наборы должны давать следующие ситуации с корнями:</w:t>
+      </w:r>
+    </w:p>
+    <w:p>
+      <w:pPr>
+        <w:pStyle w:val="a4"/>
+        <w:numPr>
+          <w:ilvl w:val="1"/>
+          <w:numId w:val="1"/>
+        </w:numPr>
+        <w:shd w:val="clear" w:color="auto" w:fill="FFFFFF"/>
+        <w:tabs>
+          <w:tab w:val="clear" w:pos="1440"/>
+          <w:tab w:val="left" w:pos="993"/>
+        </w:tabs>
+        <w:spacing w:after="240" w:line="360" w:lineRule="auto"/>
+        <w:ind w:left="0" w:firstLine="709"/>
+        <w:jc w:val="both"/>
+        <w:rPr>
+          <w:color w:val="0D0D0D" w:themeColor="text1" w:themeTint="F2"/>
+          <w:sz w:val="28"/>
+          <w:szCs w:val="28"/>
+        </w:rPr>
+      </w:pPr>
+      <w:r>
+        <w:rPr>
+          <w:color w:val="0D0D0D" w:themeColor="text1" w:themeTint="F2"/>
+          <w:sz w:val="28"/>
+          <w:szCs w:val="28"/>
+        </w:rPr>
+        <w:t>Вещественность: вещественные или комплексные;</w:t>
+      </w:r>
+    </w:p>
+    <w:p>
+      <w:pPr>
+        <w:pStyle w:val="a4"/>
+        <w:numPr>
+          <w:ilvl w:val="1"/>
+          <w:numId w:val="1"/>
+        </w:numPr>
+        <w:shd w:val="clear" w:color="auto" w:fill="FFFFFF"/>
+        <w:tabs>
+          <w:tab w:val="clear" w:pos="1440"/>
+          <w:tab w:val="left" w:pos="993"/>
+        </w:tabs>
+        <w:spacing w:after="240" w:line="360" w:lineRule="auto"/>
+        <w:ind w:left="0" w:firstLine="709"/>
+        <w:jc w:val="both"/>
+        <w:rPr>
+          <w:color w:val="0D0D0D" w:themeColor="text1" w:themeTint="F2"/>
+          <w:sz w:val="28"/>
+          <w:szCs w:val="28"/>
+        </w:rPr>
+      </w:pPr>
+      <w:r>
+        <w:rPr>
+          <w:color w:val="0D0D0D" w:themeColor="text1" w:themeTint="F2"/>
+          <w:sz w:val="28"/>
+          <w:szCs w:val="28"/>
+        </w:rPr>
+        <w:t>Количество: нет, один, два, бесконечно много;</w:t>
+      </w:r>
+    </w:p>
+    <w:p>
+      <w:pPr>
+        <w:pStyle w:val="a4"/>
+        <w:numPr>
+          <w:ilvl w:val="2"/>
+          <w:numId w:val="1"/>
+        </w:numPr>
+        <w:shd w:val="clear" w:color="auto" w:fill="FFFFFF"/>
+        <w:tabs>
+          <w:tab w:val="clear" w:pos="2160"/>
+          <w:tab w:val="left" w:pos="993"/>
+        </w:tabs>
+        <w:spacing w:after="240" w:line="360" w:lineRule="auto"/>
+        <w:ind w:left="0" w:firstLine="709"/>
+        <w:jc w:val="both"/>
+        <w:rPr>
+          <w:color w:val="0D0D0D" w:themeColor="text1" w:themeTint="F2"/>
+          <w:sz w:val="28"/>
+          <w:szCs w:val="28"/>
+        </w:rPr>
+      </w:pPr>
+      <w:r>
+        <w:rPr>
+          <w:color w:val="0D0D0D" w:themeColor="text1" w:themeTint="F2"/>
+          <w:sz w:val="28"/>
+          <w:szCs w:val="28"/>
+        </w:rPr>
+        <w:t>(Примечание: «корней нет» и «комплексные корни» – разные вещи)</w:t>
+      </w:r>
+    </w:p>
+    <w:p>
+      <w:pPr>
+        <w:pStyle w:val="a4"/>
+        <w:numPr>
+          <w:ilvl w:val="1"/>
+          <w:numId w:val="1"/>
+        </w:numPr>
+        <w:shd w:val="clear" w:color="auto" w:fill="FFFFFF"/>
+        <w:tabs>
+          <w:tab w:val="clear" w:pos="1440"/>
+          <w:tab w:val="left" w:pos="993"/>
+        </w:tabs>
+        <w:spacing w:after="240" w:line="360" w:lineRule="auto"/>
+        <w:ind w:left="0" w:firstLine="709"/>
+        <w:jc w:val="both"/>
+        <w:rPr>
+          <w:color w:val="0D0D0D" w:themeColor="text1" w:themeTint="F2"/>
+          <w:sz w:val="28"/>
+          <w:szCs w:val="28"/>
+        </w:rPr>
+      </w:pPr>
+      <w:r>
+        <w:rPr>
+          <w:color w:val="0D0D0D" w:themeColor="text1" w:themeTint="F2"/>
+          <w:sz w:val="28"/>
+          <w:szCs w:val="28"/>
+        </w:rPr>
+        <w:t>Случай одного корня при линейном уравнении;</w:t>
+      </w:r>
+    </w:p>
+    <w:p>
+      <w:pPr>
+        <w:pStyle w:val="a4"/>
+        <w:numPr>
+          <w:ilvl w:val="1"/>
+          <w:numId w:val="1"/>
+        </w:numPr>
+        <w:shd w:val="clear" w:color="auto" w:fill="FFFFFF"/>
+        <w:tabs>
+          <w:tab w:val="clear" w:pos="1440"/>
+          <w:tab w:val="left" w:pos="993"/>
+        </w:tabs>
+        <w:spacing w:after="240" w:line="360" w:lineRule="auto"/>
+        <w:ind w:left="0" w:firstLine="709"/>
+        <w:jc w:val="both"/>
+        <w:rPr>
+          <w:color w:val="0D0D0D" w:themeColor="text1" w:themeTint="F2"/>
+          <w:sz w:val="28"/>
+          <w:szCs w:val="28"/>
+        </w:rPr>
+      </w:pPr>
+      <w:r>
+        <w:rPr>
+          <w:color w:val="0D0D0D" w:themeColor="text1" w:themeTint="F2"/>
+          <w:sz w:val="28"/>
+          <w:szCs w:val="28"/>
+        </w:rPr>
+        <w:t>Другие интересные случаи (если придумаете).</w:t>
+      </w:r>
+    </w:p>
     <w:p>
       <w:pPr>
         <w:pStyle w:val="a4"/>
         <w:shd w:val="clear" w:color="auto" w:fill="FFFFFF"/>
-        <w:spacing w:before="0" w:beforeAutospacing="0" w:after="240" w:afterAutospacing="0"/>
+        <w:spacing w:before="0" w:after="240" w:line="360" w:lineRule="auto"/>
+        <w:jc w:val="both"/>
+        <w:rPr>
+          <w:b/>
+          <w:bCs/>
+          <w:color w:val="0D0D0D" w:themeColor="text1" w:themeTint="F2"/>
+          <w:sz w:val="28"/>
+          <w:szCs w:val="28"/>
+        </w:rPr>
+      </w:pPr>
+      <w:bookmarkStart w:id="0" w:name="_Toc208485043"/>
+      <w:r>
+        <w:rPr>
+          <w:b/>
+          <w:bCs/>
+          <w:color w:val="0D0D0D" w:themeColor="text1" w:themeTint="F2"/>
+          <w:sz w:val="28"/>
+          <w:szCs w:val="28"/>
+        </w:rPr>
+        <w:t>Код</w:t>
+      </w:r>
+      <w:bookmarkEnd w:id="0"/>
+    </w:p>
+    <w:p>
+      <w:pPr>
+        <w:pStyle w:val="a4"/>
+        <w:shd w:val="clear" w:color="auto" w:fill="FFFFFF"/>
+        <w:spacing w:after="240"/>
+        <w:jc w:val="center"/>
+        <w:rPr>
+          <w:color w:val="0D0D0D" w:themeColor="text1" w:themeTint="F2"/>
+        </w:rPr>
+      </w:pPr>
+      <w:r>
+        <w:rPr>
+          <w:color w:val="0D0D0D" w:themeColor="text1" w:themeTint="F2"/>
+        </w:rPr>
+        <w:lastRenderedPageBreak/>
+        <w:drawing>
+          <wp:inline distT="0" distB="0" distL="0" distR="0" wp14:anchorId="4C3AC696" wp14:editId="1F63D706">
+            <wp:extent cx="5940425" cy="4364355"/>
+            <wp:effectExtent l="0" t="0" r="3175" b="0"/>
+            <wp:docPr id="809460882" name="Рисунок 1"/>
+            <wp:cNvGraphicFramePr>
+              <a:graphicFrameLocks xmlns:a="http://schemas.openxmlformats.org/drawingml/2006/main" noChangeAspect="1"/>
+            </wp:cNvGraphicFramePr>
+            <a:graphic xmlns:a="http://schemas.openxmlformats.org/drawingml/2006/main">
+              <a:graphicData uri="http://schemas.openxmlformats.org/drawingml/2006/picture">
+                <pic:pic xmlns:pic="http://schemas.openxmlformats.org/drawingml/2006/picture">
+                  <pic:nvPicPr>
+                    <pic:cNvPr id="809460882" name=""/>
+                    <pic:cNvPicPr/>
+                  </pic:nvPicPr>
+                  <pic:blipFill>
+                    <a:blip r:embed="rId7"/>
+                    <a:stretch>
+                      <a:fillRect/>
+                    </a:stretch>
+                  </pic:blipFill>
+                  <pic:spPr>
+                    <a:xfrm>
+                      <a:off x="0" y="0"/>
+                      <a:ext cx="5940425" cy="4364355"/>
+                    </a:xfrm>
+                    <a:prstGeom prst="rect">
+                      <a:avLst/>
+                    </a:prstGeom>
+                  </pic:spPr>
+                </pic:pic>
+              </a:graphicData>
+            </a:graphic>
+          </wp:inline>
+        </w:drawing>
+      </w:r>
+    </w:p>
+    <w:p>
+      <w:pPr>
+        <w:pStyle w:val="a4"/>
+        <w:shd w:val="clear" w:color="auto" w:fill="FFFFFF"/>
+        <w:spacing w:before="0" w:beforeAutospacing="0" w:after="240"/>
+        <w:jc w:val="center"/>
+        <w:rPr>
+          <w:color w:val="0D0D0D" w:themeColor="text1" w:themeTint="F2"/>
+        </w:rPr>
+      </w:pPr>
+      <w:r>
+        <w:rPr>
+          <w:color w:val="0D0D0D" w:themeColor="text1" w:themeTint="F2"/>
+        </w:rPr>
+        <w:t xml:space="preserve">Рисунок </w:t>
+      </w:r>
+      <w:r>
+        <w:rPr>
+          <w:color w:val="0D0D0D" w:themeColor="text1" w:themeTint="F2"/>
+        </w:rPr>
+        <w:t>1</w:t>
+      </w:r>
+      <w:r>
+        <w:rPr>
+          <w:color w:val="0D0D0D" w:themeColor="text1" w:themeTint="F2"/>
+        </w:rPr>
+        <w:t xml:space="preserve"> - Код </w:t>
+      </w:r>
+      <w:r>
+        <w:rPr>
+          <w:color w:val="0D0D0D" w:themeColor="text1" w:themeTint="F2"/>
+        </w:rPr>
+        <w:t>на питоне</w:t>
+      </w:r>
+    </w:p>
+    <w:p>
+      <w:pPr>
+        <w:pStyle w:val="a4"/>
+        <w:shd w:val="clear" w:color="auto" w:fill="FFFFFF"/>
+        <w:tabs>
+          <w:tab w:val="left" w:pos="993"/>
+        </w:tabs>
+        <w:spacing w:before="0" w:after="240" w:line="360" w:lineRule="auto"/>
+        <w:ind w:firstLine="709"/>
+        <w:jc w:val="both"/>
+        <w:rPr>
+          <w:b/>
+          <w:bCs/>
+          <w:color w:val="0D0D0D" w:themeColor="text1" w:themeTint="F2"/>
+          <w:sz w:val="28"/>
+          <w:szCs w:val="28"/>
+        </w:rPr>
+      </w:pPr>
+      <w:bookmarkStart w:id="1" w:name="_Toc208485044"/>
+      <w:r>
+        <w:rPr>
+          <w:b/>
+          <w:bCs/>
+          <w:color w:val="0D0D0D" w:themeColor="text1" w:themeTint="F2"/>
+          <w:sz w:val="28"/>
+          <w:szCs w:val="28"/>
+        </w:rPr>
+        <w:t>Набор тестов</w:t>
+      </w:r>
+      <w:bookmarkEnd w:id="1"/>
+    </w:p>
+    <w:p>
+      <w:pPr>
+        <w:pStyle w:val="a4"/>
+        <w:numPr>
+          <w:ilvl w:val="0"/>
+          <w:numId w:val="2"/>
+        </w:numPr>
+        <w:shd w:val="clear" w:color="auto" w:fill="FFFFFF"/>
+        <w:tabs>
+          <w:tab w:val="left" w:pos="993"/>
+        </w:tabs>
+        <w:spacing w:after="240" w:line="360" w:lineRule="auto"/>
+        <w:ind w:left="0" w:firstLine="709"/>
+        <w:rPr>
+          <w:b/>
+          <w:bCs/>
+          <w:color w:val="0D0D0D" w:themeColor="text1" w:themeTint="F2"/>
+          <w:sz w:val="28"/>
+          <w:szCs w:val="28"/>
+        </w:rPr>
+      </w:pPr>
+      <w:r>
+        <w:rPr>
+          <w:b/>
+          <w:bCs/>
+          <w:color w:val="0D0D0D" w:themeColor="text1" w:themeTint="F2"/>
+          <w:sz w:val="28"/>
+          <w:szCs w:val="28"/>
+        </w:rPr>
+        <w:t>К</w:t>
+      </w:r>
+      <w:r>
+        <w:rPr>
+          <w:b/>
+          <w:bCs/>
+          <w:color w:val="0D0D0D" w:themeColor="text1" w:themeTint="F2"/>
+          <w:sz w:val="28"/>
+          <w:szCs w:val="28"/>
+        </w:rPr>
+        <w:t>омплексные</w:t>
+      </w:r>
+      <w:r>
+        <w:rPr>
+          <w:b/>
+          <w:bCs/>
+          <w:color w:val="0D0D0D" w:themeColor="text1" w:themeTint="F2"/>
+          <w:sz w:val="28"/>
+          <w:szCs w:val="28"/>
+        </w:rPr>
+        <w:t xml:space="preserve"> корни</w:t>
+      </w:r>
+    </w:p>
+    <w:p>
+      <w:pPr>
+        <w:pStyle w:val="a4"/>
+        <w:shd w:val="clear" w:color="auto" w:fill="FFFFFF"/>
+        <w:tabs>
+          <w:tab w:val="left" w:pos="993"/>
+        </w:tabs>
+        <w:spacing w:after="240"/>
+        <w:jc w:val="center"/>
+        <w:rPr>
+          <w:color w:val="0D0D0D" w:themeColor="text1" w:themeTint="F2"/>
+        </w:rPr>
+      </w:pPr>
+      <w:r>
+        <w:rPr>
+          <w:noProof/>
+          <w:color w:val="0D0D0D" w:themeColor="text1" w:themeTint="F2"/>
+        </w:rPr>
+        <w:drawing>
+          <wp:inline distT="0" distB="0" distL="0" distR="0" wp14:anchorId="12F47DBB" wp14:editId="36A68CAF">
+            <wp:extent cx="5810881" cy="656559"/>
+            <wp:effectExtent l="0" t="0" r="0" b="0"/>
+            <wp:docPr id="1401535172" name="Рисунок 1"/>
+            <wp:cNvGraphicFramePr>
+              <a:graphicFrameLocks xmlns:a="http://schemas.openxmlformats.org/drawingml/2006/main" noChangeAspect="1"/>
+            </wp:cNvGraphicFramePr>
+            <a:graphic xmlns:a="http://schemas.openxmlformats.org/drawingml/2006/main">
+              <a:graphicData uri="http://schemas.openxmlformats.org/drawingml/2006/picture">
+                <pic:pic xmlns:pic="http://schemas.openxmlformats.org/drawingml/2006/picture">
+                  <pic:nvPicPr>
+                    <pic:cNvPr id="576805421" name=""/>
+                    <pic:cNvPicPr/>
+                  </pic:nvPicPr>
+                  <pic:blipFill>
+                    <a:blip r:embed="rId8"/>
+                    <a:stretch>
+                      <a:fillRect/>
+                    </a:stretch>
+                  </pic:blipFill>
+                  <pic:spPr>
+                    <a:xfrm>
+                      <a:off x="0" y="0"/>
+                      <a:ext cx="5827358" cy="658421"/>
+                    </a:xfrm>
+                    <a:prstGeom prst="rect">
+                      <a:avLst/>
+                    </a:prstGeom>
+                  </pic:spPr>
+                </pic:pic>
+              </a:graphicData>
+            </a:graphic>
+          </wp:inline>
+        </w:drawing>
+      </w:r>
+    </w:p>
+    <w:p>
+      <w:pPr>
+        <w:pStyle w:val="a4"/>
+        <w:shd w:val="clear" w:color="auto" w:fill="FFFFFF"/>
+        <w:tabs>
+          <w:tab w:val="left" w:pos="993"/>
+        </w:tabs>
+        <w:spacing w:after="240"/>
+        <w:ind w:firstLine="709"/>
+        <w:jc w:val="center"/>
+        <w:rPr>
+          <w:color w:val="0D0D0D" w:themeColor="text1" w:themeTint="F2"/>
+        </w:rPr>
+      </w:pPr>
+      <w:r>
+        <w:rPr>
+          <w:color w:val="0D0D0D" w:themeColor="text1" w:themeTint="F2"/>
+        </w:rPr>
+        <w:t xml:space="preserve">Рисунок  </w:t>
+      </w:r>
+      <w:r>
+        <w:rPr>
+          <w:color w:val="0D0D0D" w:themeColor="text1" w:themeTint="F2"/>
+          <w:lang w:val="en-US"/>
+        </w:rPr>
+        <w:t>2</w:t>
+      </w:r>
+      <w:r>
+        <w:rPr>
+          <w:color w:val="0D0D0D" w:themeColor="text1" w:themeTint="F2"/>
+        </w:rPr>
+        <w:t xml:space="preserve"> - Комплексный корень</w:t>
+      </w:r>
+    </w:p>
+    <w:p>
+      <w:pPr>
+        <w:pStyle w:val="a4"/>
+        <w:shd w:val="clear" w:color="auto" w:fill="FFFFFF"/>
+        <w:tabs>
+          <w:tab w:val="left" w:pos="993"/>
+        </w:tabs>
+        <w:spacing w:after="240" w:line="360" w:lineRule="auto"/>
+        <w:ind w:firstLine="709"/>
+        <w:jc w:val="both"/>
+        <w:rPr>
+          <w:color w:val="0D0D0D" w:themeColor="text1" w:themeTint="F2"/>
+          <w:sz w:val="28"/>
+          <w:szCs w:val="28"/>
+        </w:rPr>
+      </w:pPr>
+    </w:p>
+    <w:p>
+      <w:pPr>
+        <w:pStyle w:val="a4"/>
+        <w:numPr>
+          <w:ilvl w:val="0"/>
+          <w:numId w:val="2"/>
+        </w:numPr>
+        <w:shd w:val="clear" w:color="auto" w:fill="FFFFFF"/>
+        <w:tabs>
+          <w:tab w:val="left" w:pos="993"/>
+        </w:tabs>
+        <w:spacing w:after="240" w:line="360" w:lineRule="auto"/>
+        <w:ind w:left="0" w:firstLine="709"/>
+        <w:rPr>
+          <w:b/>
+          <w:bCs/>
+          <w:color w:val="0D0D0D" w:themeColor="text1" w:themeTint="F2"/>
+          <w:sz w:val="28"/>
+          <w:szCs w:val="28"/>
+        </w:rPr>
+      </w:pPr>
+      <w:r>
+        <w:rPr>
+          <w:b/>
+          <w:bCs/>
+          <w:color w:val="0D0D0D" w:themeColor="text1" w:themeTint="F2"/>
+          <w:sz w:val="28"/>
+          <w:szCs w:val="28"/>
+        </w:rPr>
+        <w:t>Вещественные корни</w:t>
+      </w:r>
+      <w:r>
+        <w:rPr>
+          <w:b/>
+          <w:bCs/>
+          <w:color w:val="0D0D0D" w:themeColor="text1" w:themeTint="F2"/>
+          <w:sz w:val="28"/>
+          <w:szCs w:val="28"/>
+        </w:rPr>
+        <w:t>: нет, один, два, бесконечно много</w:t>
+      </w:r>
+    </w:p>
+    <w:p>
+      <w:pPr>
+        <w:pStyle w:val="a4"/>
+        <w:shd w:val="clear" w:color="auto" w:fill="FFFFFF"/>
+        <w:tabs>
+          <w:tab w:val="left" w:pos="993"/>
+        </w:tabs>
+        <w:spacing w:after="240"/>
+        <w:rPr>
+          <w:color w:val="0D0D0D" w:themeColor="text1" w:themeTint="F2"/>
+        </w:rPr>
+      </w:pPr>
+      <w:r>
+        <w:rPr>
+          <w:noProof/>
+          <w:color w:val="0D0D0D" w:themeColor="text1" w:themeTint="F2"/>
+        </w:rPr>
+        <w:drawing>
+          <wp:inline distT="0" distB="0" distL="0" distR="0" wp14:anchorId="69E2103A" wp14:editId="45230E35">
+            <wp:extent cx="5666105" cy="646257"/>
+            <wp:effectExtent l="0" t="0" r="0" b="1905"/>
+            <wp:docPr id="770771495" name="Рисунок 1"/>
+            <wp:cNvGraphicFramePr>
+              <a:graphicFrameLocks xmlns:a="http://schemas.openxmlformats.org/drawingml/2006/main" noChangeAspect="1"/>
+            </wp:cNvGraphicFramePr>
+            <a:graphic xmlns:a="http://schemas.openxmlformats.org/drawingml/2006/main">
+              <a:graphicData uri="http://schemas.openxmlformats.org/drawingml/2006/picture">
+                <pic:pic xmlns:pic="http://schemas.openxmlformats.org/drawingml/2006/picture">
+                  <pic:nvPicPr>
+                    <pic:cNvPr id="706265279" name=""/>
+                    <pic:cNvPicPr/>
+                  </pic:nvPicPr>
+                  <pic:blipFill>
+                    <a:blip r:embed="rId9"/>
+                    <a:stretch>
+                      <a:fillRect/>
+                    </a:stretch>
+                  </pic:blipFill>
+                  <pic:spPr>
+                    <a:xfrm>
+                      <a:off x="0" y="0"/>
+                      <a:ext cx="5678160" cy="647632"/>
+                    </a:xfrm>
+                    <a:prstGeom prst="rect">
+                      <a:avLst/>
+                    </a:prstGeom>
+                  </pic:spPr>
+                </pic:pic>
+              </a:graphicData>
+            </a:graphic>
+          </wp:inline>
+        </w:drawing>
+      </w:r>
+    </w:p>
+    <w:p>
+      <w:pPr>
+        <w:pStyle w:val="a4"/>
+        <w:shd w:val="clear" w:color="auto" w:fill="FFFFFF"/>
+        <w:tabs>
+          <w:tab w:val="left" w:pos="993"/>
+        </w:tabs>
+        <w:spacing w:after="240"/>
+        <w:ind w:firstLine="709"/>
+        <w:jc w:val="center"/>
+        <w:rPr>
+          <w:color w:val="0D0D0D" w:themeColor="text1" w:themeTint="F2"/>
+        </w:rPr>
+      </w:pPr>
+      <w:r>
+        <w:rPr>
+          <w:color w:val="0D0D0D" w:themeColor="text1" w:themeTint="F2"/>
+        </w:rPr>
+        <w:t xml:space="preserve">Рисунок  </w:t>
+      </w:r>
+      <w:r>
+        <w:rPr>
+          <w:color w:val="0D0D0D" w:themeColor="text1" w:themeTint="F2"/>
+          <w:lang w:val="en-US"/>
+        </w:rPr>
+        <w:t>3</w:t>
+      </w:r>
+      <w:r>
+        <w:rPr>
+          <w:color w:val="0D0D0D" w:themeColor="text1" w:themeTint="F2"/>
+        </w:rPr>
+        <w:t xml:space="preserve"> - Корней нет</w:t>
+      </w:r>
+    </w:p>
+    <w:p>
+      <w:pPr>
+        <w:pStyle w:val="a4"/>
+        <w:shd w:val="clear" w:color="auto" w:fill="FFFFFF"/>
+        <w:tabs>
+          <w:tab w:val="left" w:pos="993"/>
+        </w:tabs>
+        <w:spacing w:after="240"/>
+        <w:jc w:val="center"/>
+        <w:rPr>
+          <w:color w:val="0D0D0D" w:themeColor="text1" w:themeTint="F2"/>
+        </w:rPr>
+      </w:pPr>
+      <w:r>
+        <w:rPr>
+          <w:noProof/>
+          <w:color w:val="0D0D0D" w:themeColor="text1" w:themeTint="F2"/>
+        </w:rPr>
+        <w:lastRenderedPageBreak/>
+        <w:drawing>
+          <wp:inline distT="0" distB="0" distL="0" distR="0" wp14:anchorId="04192E45" wp14:editId="11B474BF">
+            <wp:extent cx="5666105" cy="749828"/>
+            <wp:effectExtent l="0" t="0" r="0" b="0"/>
+            <wp:docPr id="923355927" name="Рисунок 1"/>
+            <wp:cNvGraphicFramePr>
+              <a:graphicFrameLocks xmlns:a="http://schemas.openxmlformats.org/drawingml/2006/main" noChangeAspect="1"/>
+            </wp:cNvGraphicFramePr>
+            <a:graphic xmlns:a="http://schemas.openxmlformats.org/drawingml/2006/main">
+              <a:graphicData uri="http://schemas.openxmlformats.org/drawingml/2006/picture">
+                <pic:pic xmlns:pic="http://schemas.openxmlformats.org/drawingml/2006/picture">
+                  <pic:nvPicPr>
+                    <pic:cNvPr id="1283079277" name=""/>
+                    <pic:cNvPicPr/>
+                  </pic:nvPicPr>
+                  <pic:blipFill>
+                    <a:blip r:embed="rId10"/>
+                    <a:stretch>
+                      <a:fillRect/>
+                    </a:stretch>
+                  </pic:blipFill>
+                  <pic:spPr>
+                    <a:xfrm>
+                      <a:off x="0" y="0"/>
+                      <a:ext cx="5681720" cy="751894"/>
+                    </a:xfrm>
+                    <a:prstGeom prst="rect">
+                      <a:avLst/>
+                    </a:prstGeom>
+                  </pic:spPr>
+                </pic:pic>
+              </a:graphicData>
+            </a:graphic>
+          </wp:inline>
+        </w:drawing>
+      </w:r>
+    </w:p>
+    <w:p>
+      <w:pPr>
+        <w:pStyle w:val="a4"/>
+        <w:shd w:val="clear" w:color="auto" w:fill="FFFFFF"/>
+        <w:tabs>
+          <w:tab w:val="left" w:pos="993"/>
+        </w:tabs>
+        <w:spacing w:before="0" w:beforeAutospacing="0" w:after="240"/>
+        <w:ind w:firstLine="709"/>
+        <w:jc w:val="center"/>
+        <w:rPr>
+          <w:color w:val="0D0D0D" w:themeColor="text1" w:themeTint="F2"/>
+        </w:rPr>
+      </w:pPr>
+      <w:r>
+        <w:rPr>
+          <w:color w:val="0D0D0D" w:themeColor="text1" w:themeTint="F2"/>
+        </w:rPr>
+        <w:t xml:space="preserve">Рисунок  </w:t>
+      </w:r>
+      <w:r>
+        <w:rPr>
+          <w:color w:val="0D0D0D" w:themeColor="text1" w:themeTint="F2"/>
+        </w:rPr>
+        <w:fldChar w:fldCharType="begin"/>
+      </w:r>
+      <w:r>
+        <w:rPr>
+          <w:color w:val="0D0D0D" w:themeColor="text1" w:themeTint="F2"/>
+        </w:rPr>
+        <w:instrText xml:space="preserve"> SEQ Figure \* ARABIC </w:instrText>
+      </w:r>
+      <w:r>
+        <w:rPr>
+          <w:color w:val="0D0D0D" w:themeColor="text1" w:themeTint="F2"/>
+        </w:rPr>
+        <w:fldChar w:fldCharType="separate"/>
+      </w:r>
+      <w:r>
+        <w:rPr>
+          <w:color w:val="0D0D0D" w:themeColor="text1" w:themeTint="F2"/>
+        </w:rPr>
+        <w:t>7</w:t>
+      </w:r>
+      <w:r>
+        <w:rPr>
+          <w:color w:val="0D0D0D" w:themeColor="text1" w:themeTint="F2"/>
+        </w:rPr>
+        <w:fldChar w:fldCharType="end"/>
+      </w:r>
+      <w:r>
+        <w:rPr>
+          <w:color w:val="0D0D0D" w:themeColor="text1" w:themeTint="F2"/>
+        </w:rPr>
+        <w:t xml:space="preserve"> - Один корень</w:t>
+      </w:r>
+    </w:p>
+    <w:p>
+      <w:pPr>
+        <w:pStyle w:val="a4"/>
+        <w:shd w:val="clear" w:color="auto" w:fill="FFFFFF"/>
+        <w:tabs>
+          <w:tab w:val="left" w:pos="993"/>
+        </w:tabs>
+        <w:spacing w:before="0" w:beforeAutospacing="0" w:after="240" w:line="360" w:lineRule="auto"/>
+        <w:jc w:val="center"/>
+        <w:rPr>
+          <w:color w:val="0D0D0D" w:themeColor="text1" w:themeTint="F2"/>
+          <w:lang w:val="en-US"/>
+        </w:rPr>
+      </w:pPr>
+      <w:r>
+        <w:rPr>
+          <w:noProof/>
+          <w:color w:val="0D0D0D" w:themeColor="text1" w:themeTint="F2"/>
+        </w:rPr>
+        <w:drawing>
+          <wp:inline distT="0" distB="0" distL="0" distR="0" wp14:anchorId="2521B5D8" wp14:editId="4F9B38B6">
+            <wp:extent cx="5826125" cy="843247"/>
+            <wp:effectExtent l="0" t="0" r="3175" b="0"/>
+            <wp:docPr id="679188599" name="Рисунок 1"/>
+            <wp:cNvGraphicFramePr>
+              <a:graphicFrameLocks xmlns:a="http://schemas.openxmlformats.org/drawingml/2006/main" noChangeAspect="1"/>
+            </wp:cNvGraphicFramePr>
+            <a:graphic xmlns:a="http://schemas.openxmlformats.org/drawingml/2006/main">
+              <a:graphicData uri="http://schemas.openxmlformats.org/drawingml/2006/picture">
+                <pic:pic xmlns:pic="http://schemas.openxmlformats.org/drawingml/2006/picture">
+                  <pic:nvPicPr>
+                    <pic:cNvPr id="1310589598" name=""/>
+                    <pic:cNvPicPr/>
+                  </pic:nvPicPr>
+                  <pic:blipFill>
+                    <a:blip r:embed="rId11"/>
+                    <a:stretch>
+                      <a:fillRect/>
+                    </a:stretch>
+                  </pic:blipFill>
+                  <pic:spPr>
+                    <a:xfrm>
+                      <a:off x="0" y="0"/>
+                      <a:ext cx="5830343" cy="843857"/>
+                    </a:xfrm>
+                    <a:prstGeom prst="rect">
+                      <a:avLst/>
+                    </a:prstGeom>
+                  </pic:spPr>
+                </pic:pic>
+              </a:graphicData>
+            </a:graphic>
+          </wp:inline>
+        </w:drawing>
+      </w:r>
+    </w:p>
+    <w:p>
+      <w:pPr>
+        <w:pStyle w:val="a4"/>
+        <w:shd w:val="clear" w:color="auto" w:fill="FFFFFF"/>
+        <w:tabs>
+          <w:tab w:val="left" w:pos="993"/>
+        </w:tabs>
+        <w:spacing w:before="0" w:beforeAutospacing="0" w:after="240" w:line="360" w:lineRule="auto"/>
+        <w:ind w:firstLine="709"/>
+        <w:jc w:val="center"/>
+        <w:rPr>
+          <w:color w:val="0D0D0D" w:themeColor="text1" w:themeTint="F2"/>
+        </w:rPr>
+      </w:pPr>
+      <w:r>
+        <w:rPr>
+          <w:color w:val="0D0D0D" w:themeColor="text1" w:themeTint="F2"/>
+        </w:rPr>
+        <w:t xml:space="preserve">Рисунок  </w:t>
+      </w:r>
+      <w:r>
+        <w:rPr>
+          <w:color w:val="0D0D0D" w:themeColor="text1" w:themeTint="F2"/>
+        </w:rPr>
+        <w:fldChar w:fldCharType="begin"/>
+      </w:r>
+      <w:r>
+        <w:rPr>
+          <w:color w:val="0D0D0D" w:themeColor="text1" w:themeTint="F2"/>
+        </w:rPr>
+        <w:instrText xml:space="preserve"> SEQ Figure \* ARABIC </w:instrText>
+      </w:r>
+      <w:r>
+        <w:rPr>
+          <w:color w:val="0D0D0D" w:themeColor="text1" w:themeTint="F2"/>
+        </w:rPr>
+        <w:fldChar w:fldCharType="separate"/>
+      </w:r>
+      <w:r>
+        <w:rPr>
+          <w:color w:val="0D0D0D" w:themeColor="text1" w:themeTint="F2"/>
+        </w:rPr>
+        <w:t>8</w:t>
+      </w:r>
+      <w:r>
+        <w:rPr>
+          <w:color w:val="0D0D0D" w:themeColor="text1" w:themeTint="F2"/>
+        </w:rPr>
+        <w:fldChar w:fldCharType="end"/>
+      </w:r>
+      <w:r>
+        <w:rPr>
+          <w:color w:val="0D0D0D" w:themeColor="text1" w:themeTint="F2"/>
+        </w:rPr>
+        <w:t xml:space="preserve"> - Два корня</w:t>
+      </w:r>
+    </w:p>
+    <w:p>
+      <w:pPr>
+        <w:pStyle w:val="a4"/>
+        <w:shd w:val="clear" w:color="auto" w:fill="FFFFFF"/>
+        <w:tabs>
+          <w:tab w:val="left" w:pos="993"/>
+        </w:tabs>
+        <w:spacing w:after="240"/>
+        <w:jc w:val="center"/>
+        <w:rPr>
+          <w:color w:val="0D0D0D" w:themeColor="text1" w:themeTint="F2"/>
+        </w:rPr>
+      </w:pPr>
+      <w:r>
+        <w:rPr>
+          <w:color w:val="0D0D0D" w:themeColor="text1" w:themeTint="F2"/>
+        </w:rPr>
+        <w:drawing>
+          <wp:inline distT="0" distB="0" distL="0" distR="0" wp14:anchorId="39DC9662" wp14:editId="6F08E888">
+            <wp:extent cx="5742305" cy="729834"/>
+            <wp:effectExtent l="0" t="0" r="0" b="0"/>
+            <wp:docPr id="1187207586" name="Рисунок 1"/>
+            <wp:cNvGraphicFramePr>
+              <a:graphicFrameLocks xmlns:a="http://schemas.openxmlformats.org/drawingml/2006/main" noChangeAspect="1"/>
+            </wp:cNvGraphicFramePr>
+            <a:graphic xmlns:a="http://schemas.openxmlformats.org/drawingml/2006/main">
+              <a:graphicData uri="http://schemas.openxmlformats.org/drawingml/2006/picture">
+                <pic:pic xmlns:pic="http://schemas.openxmlformats.org/drawingml/2006/picture">
+                  <pic:nvPicPr>
+                    <pic:cNvPr id="1187207586" name=""/>
+                    <pic:cNvPicPr/>
+                  </pic:nvPicPr>
+                  <pic:blipFill>
+                    <a:blip r:embed="rId12"/>
+                    <a:stretch>
+                      <a:fillRect/>
+                    </a:stretch>
+                  </pic:blipFill>
+                  <pic:spPr>
+                    <a:xfrm>
+                      <a:off x="0" y="0"/>
+                      <a:ext cx="5750317" cy="730852"/>
+                    </a:xfrm>
+                    <a:prstGeom prst="rect">
+                      <a:avLst/>
+                    </a:prstGeom>
+                  </pic:spPr>
+                </pic:pic>
+              </a:graphicData>
+            </a:graphic>
+          </wp:inline>
+        </w:drawing>
+      </w:r>
+    </w:p>
+    <w:p>
+      <w:pPr>
+        <w:pStyle w:val="a4"/>
+        <w:shd w:val="clear" w:color="auto" w:fill="FFFFFF"/>
+        <w:tabs>
+          <w:tab w:val="left" w:pos="993"/>
+        </w:tabs>
+        <w:spacing w:after="240"/>
+        <w:ind w:firstLine="709"/>
+        <w:jc w:val="center"/>
+        <w:rPr>
+          <w:color w:val="0D0D0D" w:themeColor="text1" w:themeTint="F2"/>
+          <w:lang w:val="en-US"/>
+        </w:rPr>
+      </w:pPr>
+      <w:r>
+        <w:rPr>
+          <w:color w:val="0D0D0D" w:themeColor="text1" w:themeTint="F2"/>
+        </w:rPr>
+        <w:t xml:space="preserve">Рисунок  </w:t>
+      </w:r>
+      <w:r>
+        <w:rPr>
+          <w:color w:val="0D0D0D" w:themeColor="text1" w:themeTint="F2"/>
+        </w:rPr>
+        <w:fldChar w:fldCharType="begin"/>
+      </w:r>
+      <w:r>
+        <w:rPr>
+          <w:color w:val="0D0D0D" w:themeColor="text1" w:themeTint="F2"/>
+        </w:rPr>
+        <w:instrText xml:space="preserve"> SEQ Figure \* ARABIC </w:instrText>
+      </w:r>
+      <w:r>
+        <w:rPr>
+          <w:color w:val="0D0D0D" w:themeColor="text1" w:themeTint="F2"/>
+        </w:rPr>
+        <w:fldChar w:fldCharType="separate"/>
+      </w:r>
+      <w:r>
+        <w:rPr>
+          <w:color w:val="0D0D0D" w:themeColor="text1" w:themeTint="F2"/>
+        </w:rPr>
+        <w:t>9</w:t>
+      </w:r>
+      <w:r>
+        <w:rPr>
+          <w:color w:val="0D0D0D" w:themeColor="text1" w:themeTint="F2"/>
+        </w:rPr>
+        <w:fldChar w:fldCharType="end"/>
+      </w:r>
+      <w:r>
+        <w:rPr>
+          <w:color w:val="0D0D0D" w:themeColor="text1" w:themeTint="F2"/>
+        </w:rPr>
+        <w:t xml:space="preserve"> - Бесконечно много корней</w:t>
+      </w:r>
+    </w:p>
+    <w:p>
+      <w:pPr>
+        <w:pStyle w:val="a4"/>
+        <w:numPr>
+          <w:ilvl w:val="0"/>
+          <w:numId w:val="2"/>
+        </w:numPr>
+        <w:shd w:val="clear" w:color="auto" w:fill="FFFFFF"/>
+        <w:tabs>
+          <w:tab w:val="left" w:pos="993"/>
+        </w:tabs>
+        <w:spacing w:after="240" w:line="360" w:lineRule="auto"/>
+        <w:ind w:left="0" w:firstLine="709"/>
+        <w:rPr>
+          <w:b/>
+          <w:bCs/>
+          <w:color w:val="0D0D0D" w:themeColor="text1" w:themeTint="F2"/>
+          <w:sz w:val="28"/>
+          <w:szCs w:val="28"/>
+        </w:rPr>
+      </w:pPr>
+      <w:r>
+        <w:rPr>
+          <w:b/>
+          <w:bCs/>
+          <w:color w:val="0D0D0D" w:themeColor="text1" w:themeTint="F2"/>
+          <w:sz w:val="28"/>
+          <w:szCs w:val="28"/>
+        </w:rPr>
+        <w:t>Неверный ввод</w:t>
+      </w:r>
+    </w:p>
+    <w:p>
+      <w:pPr>
+        <w:pStyle w:val="a4"/>
+        <w:shd w:val="clear" w:color="auto" w:fill="FFFFFF"/>
+        <w:tabs>
+          <w:tab w:val="left" w:pos="993"/>
+        </w:tabs>
+        <w:spacing w:after="240"/>
+        <w:jc w:val="center"/>
+        <w:rPr>
+          <w:color w:val="0D0D0D" w:themeColor="text1" w:themeTint="F2"/>
+        </w:rPr>
+      </w:pPr>
+      <w:r>
+        <w:rPr>
+          <w:color w:val="0D0D0D" w:themeColor="text1" w:themeTint="F2"/>
+        </w:rPr>
+        <w:drawing>
+          <wp:inline distT="0" distB="0" distL="0" distR="0" wp14:anchorId="698A946C" wp14:editId="6F7A8740">
+            <wp:extent cx="5559425" cy="1208157"/>
+            <wp:effectExtent l="0" t="0" r="3175" b="0"/>
+            <wp:docPr id="544065606" name="Рисунок 1"/>
+            <wp:cNvGraphicFramePr>
+              <a:graphicFrameLocks xmlns:a="http://schemas.openxmlformats.org/drawingml/2006/main" noChangeAspect="1"/>
+            </wp:cNvGraphicFramePr>
+            <a:graphic xmlns:a="http://schemas.openxmlformats.org/drawingml/2006/main">
+              <a:graphicData uri="http://schemas.openxmlformats.org/drawingml/2006/picture">
+                <pic:pic xmlns:pic="http://schemas.openxmlformats.org/drawingml/2006/picture">
+                  <pic:nvPicPr>
+                    <pic:cNvPr id="544065606" name=""/>
+                    <pic:cNvPicPr/>
+                  </pic:nvPicPr>
+                  <pic:blipFill>
+                    <a:blip r:embed="rId13"/>
+                    <a:stretch>
+                      <a:fillRect/>
+                    </a:stretch>
+                  </pic:blipFill>
+                  <pic:spPr>
+                    <a:xfrm>
+                      <a:off x="0" y="0"/>
+                      <a:ext cx="5567084" cy="1209822"/>
+                    </a:xfrm>
+                    <a:prstGeom prst="rect">
+                      <a:avLst/>
+                    </a:prstGeom>
+                  </pic:spPr>
+                </pic:pic>
+              </a:graphicData>
+            </a:graphic>
+          </wp:inline>
+        </w:drawing>
+      </w:r>
+    </w:p>
+    <w:p>
+      <w:pPr>
+        <w:pStyle w:val="a4"/>
+        <w:shd w:val="clear" w:color="auto" w:fill="FFFFFF"/>
+        <w:tabs>
+          <w:tab w:val="left" w:pos="993"/>
+        </w:tabs>
+        <w:spacing w:after="240"/>
+        <w:ind w:firstLine="709"/>
+        <w:jc w:val="center"/>
+        <w:rPr>
+          <w:color w:val="0D0D0D" w:themeColor="text1" w:themeTint="F2"/>
+        </w:rPr>
+      </w:pPr>
+      <w:r>
+        <w:rPr>
+          <w:color w:val="0D0D0D" w:themeColor="text1" w:themeTint="F2"/>
+        </w:rPr>
+        <w:t xml:space="preserve">Рисунок </w:t>
+      </w:r>
+      <w:r>
+        <w:rPr>
+          <w:color w:val="0D0D0D" w:themeColor="text1" w:themeTint="F2"/>
+        </w:rPr>
+        <w:fldChar w:fldCharType="begin"/>
+      </w:r>
+      <w:r>
+        <w:rPr>
+          <w:color w:val="0D0D0D" w:themeColor="text1" w:themeTint="F2"/>
+        </w:rPr>
+        <w:instrText xml:space="preserve"> SEQ Figure \* ARABIC </w:instrText>
+      </w:r>
+      <w:r>
+        <w:rPr>
+          <w:color w:val="0D0D0D" w:themeColor="text1" w:themeTint="F2"/>
+        </w:rPr>
+        <w:fldChar w:fldCharType="separate"/>
+      </w:r>
+      <w:r>
+        <w:rPr>
+          <w:color w:val="0D0D0D" w:themeColor="text1" w:themeTint="F2"/>
+        </w:rPr>
+        <w:t>11</w:t>
+      </w:r>
+      <w:r>
+        <w:rPr>
+          <w:color w:val="0D0D0D" w:themeColor="text1" w:themeTint="F2"/>
+        </w:rPr>
+        <w:fldChar w:fldCharType="end"/>
+      </w:r>
+      <w:r>
+        <w:rPr>
+          <w:color w:val="0D0D0D" w:themeColor="text1" w:themeTint="F2"/>
+        </w:rPr>
+        <w:t xml:space="preserve"> </w:t>
+      </w:r>
+      <w:r>
+        <w:rPr>
+          <w:color w:val="0D0D0D" w:themeColor="text1" w:themeTint="F2"/>
+        </w:rPr>
+        <w:t>–</w:t>
+      </w:r>
+      <w:r>
+        <w:rPr>
+          <w:color w:val="0D0D0D" w:themeColor="text1" w:themeTint="F2"/>
+        </w:rPr>
+        <w:t xml:space="preserve"> </w:t>
+      </w:r>
+      <w:r>
+        <w:rPr>
+          <w:color w:val="0D0D0D" w:themeColor="text1" w:themeTint="F2"/>
+        </w:rPr>
+        <w:t>Некорректный ввод</w:t>
+      </w:r>
+    </w:p>
+    <w:p>
+      <w:pPr>
+        <w:pStyle w:val="a4"/>
+        <w:shd w:val="clear" w:color="auto" w:fill="FFFFFF"/>
+        <w:tabs>
+          <w:tab w:val="left" w:pos="993"/>
+        </w:tabs>
+        <w:spacing w:before="0" w:beforeAutospacing="0" w:after="240" w:afterAutospacing="0" w:line="360" w:lineRule="auto"/>
+        <w:ind w:firstLine="709"/>
         <w:jc w:val="both"/>
         <w:rPr>
           <w:color w:val="0D0D0D" w:themeColor="text1" w:themeTint="F2"/>
@@ -3734,6 +3392,283 @@
     </w:sectPr>
   </w:body>
 </w:document>
+</file>
+
+<file path=word/numbering.xml><?xml version="1.0" encoding="utf-8"?>
+<w:numbering xmlns:wpc="http://schemas.microsoft.com/office/word/2010/wordprocessingCanvas" xmlns:cx="http://schemas.microsoft.com/office/drawing/2014/chartex" xmlns:cx1="http://schemas.microsoft.com/office/drawing/2015/9/8/chartex" xmlns:cx2="http://schemas.microsoft.com/office/drawing/2015/10/21/chartex" xmlns:cx3="http://schemas.microsoft.com/office/drawing/2016/5/9/chartex" xmlns:cx4="http://schemas.microsoft.com/office/drawing/2016/5/10/chartex" xmlns:cx5="http://schemas.microsoft.com/office/drawing/2016/5/11/chartex" xmlns:cx6="http://schemas.microsoft.com/office/drawing/2016/5/12/chartex" xmlns:cx7="http://schemas.microsoft.com/office/drawing/2016/5/13/chartex" xmlns:cx8="http://schemas.microsoft.com/office/drawing/2016/5/14/chartex" xmlns:mc="http://schemas.openxmlformats.org/markup-compatibility/2006" xmlns:aink="http://schemas.microsoft.com/office/drawing/2016/ink" xmlns:am3d="http://schemas.microsoft.com/office/drawing/2017/model3d" xmlns:o="urn:schemas-microsoft-com:office:office" xmlns:oel="http://schemas.microsoft.com/office/2019/extlst" xmlns:r="http://schemas.openxmlformats.org/officeDocument/2006/relationships" xmlns:m="http://schemas.openxmlformats.org/officeDocument/2006/math" xmlns:v="urn:schemas-microsoft-com:vml" xmlns:wp14="http://schemas.microsoft.com/office/word/2010/wordprocessingDrawing" xmlns:wp="http://schemas.openxmlformats.org/drawingml/2006/wordprocessingDrawing" xmlns:w10="urn:schemas-microsoft-com:office:word" xmlns:w="http://schemas.openxmlformats.org/wordprocessingml/2006/main" xmlns:w14="http://schemas.microsoft.com/office/word/2010/wordml" xmlns:w15="http://schemas.microsoft.com/office/word/2012/wordml" xmlns:w16cex="http://schemas.microsoft.com/office/word/2018/wordml/cex" xmlns:w16cid="http://schemas.microsoft.com/office/word/2016/wordml/cid" xmlns:w16="http://schemas.microsoft.com/office/word/2018/wordml" xmlns:w16du="http://schemas.microsoft.com/office/word/2023/wordml/word16du" xmlns:w16sdtdh="http://schemas.microsoft.com/office/word/2020/wordml/sdtdatahash" xmlns:w16sdtfl="http://schemas.microsoft.com/office/word/2024/wordml/sdtformatlock" xmlns:w16se="http://schemas.microsoft.com/office/word/2015/wordml/symex" xmlns:wpg="http://schemas.microsoft.com/office/word/2010/wordprocessingGroup" xmlns:wpi="http://schemas.microsoft.com/office/word/2010/wordprocessingInk" xmlns:wne="http://schemas.microsoft.com/office/word/2006/wordml" xmlns:wps="http://schemas.microsoft.com/office/word/2010/wordprocessingShape" mc:Ignorable="w14 w15 w16se w16cid w16 w16cex w16sdtdh w16sdtfl w16du wp14">
+  <w:abstractNum w:abstractNumId="0" w15:restartNumberingAfterBreak="0">
+    <w:nsid w:val="1F1A62F5"/>
+    <w:multiLevelType w:val="hybridMultilevel"/>
+    <w:tmpl w:val="37784D68"/>
+    <w:lvl w:ilvl="0" w:tplc="04190001">
+      <w:start w:val="1"/>
+      <w:numFmt w:val="bullet"/>
+      <w:lvlText w:val=""/>
+      <w:lvlJc w:val="left"/>
+      <w:pPr>
+        <w:ind w:left="1429" w:hanging="360"/>
+      </w:pPr>
+      <w:rPr>
+        <w:rFonts w:ascii="Symbol" w:hAnsi="Symbol" w:hint="default"/>
+      </w:rPr>
+    </w:lvl>
+    <w:lvl w:ilvl="1" w:tplc="04190003">
+      <w:start w:val="1"/>
+      <w:numFmt w:val="bullet"/>
+      <w:lvlText w:val="o"/>
+      <w:lvlJc w:val="left"/>
+      <w:pPr>
+        <w:ind w:left="2149" w:hanging="360"/>
+      </w:pPr>
+      <w:rPr>
+        <w:rFonts w:ascii="Courier New" w:hAnsi="Courier New" w:cs="Courier New" w:hint="default"/>
+      </w:rPr>
+    </w:lvl>
+    <w:lvl w:ilvl="2" w:tplc="04190005">
+      <w:start w:val="1"/>
+      <w:numFmt w:val="bullet"/>
+      <w:lvlText w:val=""/>
+      <w:lvlJc w:val="left"/>
+      <w:pPr>
+        <w:ind w:left="2869" w:hanging="360"/>
+      </w:pPr>
+      <w:rPr>
+        <w:rFonts w:ascii="Wingdings" w:hAnsi="Wingdings" w:hint="default"/>
+      </w:rPr>
+    </w:lvl>
+    <w:lvl w:ilvl="3" w:tplc="04190001">
+      <w:start w:val="1"/>
+      <w:numFmt w:val="bullet"/>
+      <w:lvlText w:val=""/>
+      <w:lvlJc w:val="left"/>
+      <w:pPr>
+        <w:ind w:left="3589" w:hanging="360"/>
+      </w:pPr>
+      <w:rPr>
+        <w:rFonts w:ascii="Symbol" w:hAnsi="Symbol" w:hint="default"/>
+      </w:rPr>
+    </w:lvl>
+    <w:lvl w:ilvl="4" w:tplc="04190003">
+      <w:start w:val="1"/>
+      <w:numFmt w:val="bullet"/>
+      <w:lvlText w:val="o"/>
+      <w:lvlJc w:val="left"/>
+      <w:pPr>
+        <w:ind w:left="4309" w:hanging="360"/>
+      </w:pPr>
+      <w:rPr>
+        <w:rFonts w:ascii="Courier New" w:hAnsi="Courier New" w:cs="Courier New" w:hint="default"/>
+      </w:rPr>
+    </w:lvl>
+    <w:lvl w:ilvl="5" w:tplc="04190005">
+      <w:start w:val="1"/>
+      <w:numFmt w:val="bullet"/>
+      <w:lvlText w:val=""/>
+      <w:lvlJc w:val="left"/>
+      <w:pPr>
+        <w:ind w:left="5029" w:hanging="360"/>
+      </w:pPr>
+      <w:rPr>
+        <w:rFonts w:ascii="Wingdings" w:hAnsi="Wingdings" w:hint="default"/>
+      </w:rPr>
+    </w:lvl>
+    <w:lvl w:ilvl="6" w:tplc="04190001">
+      <w:start w:val="1"/>
+      <w:numFmt w:val="bullet"/>
+      <w:lvlText w:val=""/>
+      <w:lvlJc w:val="left"/>
+      <w:pPr>
+        <w:ind w:left="5749" w:hanging="360"/>
+      </w:pPr>
+      <w:rPr>
+        <w:rFonts w:ascii="Symbol" w:hAnsi="Symbol" w:hint="default"/>
+      </w:rPr>
+    </w:lvl>
+    <w:lvl w:ilvl="7" w:tplc="04190003">
+      <w:start w:val="1"/>
+      <w:numFmt w:val="bullet"/>
+      <w:lvlText w:val="o"/>
+      <w:lvlJc w:val="left"/>
+      <w:pPr>
+        <w:ind w:left="6469" w:hanging="360"/>
+      </w:pPr>
+      <w:rPr>
+        <w:rFonts w:ascii="Courier New" w:hAnsi="Courier New" w:cs="Courier New" w:hint="default"/>
+      </w:rPr>
+    </w:lvl>
+    <w:lvl w:ilvl="8" w:tplc="04190005">
+      <w:start w:val="1"/>
+      <w:numFmt w:val="bullet"/>
+      <w:lvlText w:val=""/>
+      <w:lvlJc w:val="left"/>
+      <w:pPr>
+        <w:ind w:left="7189" w:hanging="360"/>
+      </w:pPr>
+      <w:rPr>
+        <w:rFonts w:ascii="Wingdings" w:hAnsi="Wingdings" w:hint="default"/>
+      </w:rPr>
+    </w:lvl>
+  </w:abstractNum>
+  <w:abstractNum w:abstractNumId="1" w15:restartNumberingAfterBreak="0">
+    <w:nsid w:val="7EE915CD"/>
+    <w:multiLevelType w:val="hybridMultilevel"/>
+    <w:tmpl w:val="ABDEECB0"/>
+    <w:lvl w:ilvl="0" w:tplc="E3CEF8AC">
+      <w:start w:val="1"/>
+      <w:numFmt w:val="decimal"/>
+      <w:lvlText w:val="%1."/>
+      <w:lvlJc w:val="left"/>
+      <w:pPr>
+        <w:tabs>
+          <w:tab w:val="num" w:pos="720"/>
+        </w:tabs>
+        <w:ind w:left="720" w:hanging="360"/>
+      </w:pPr>
+      <w:rPr>
+        <w:b/>
+        <w:bCs/>
+      </w:rPr>
+    </w:lvl>
+    <w:lvl w:ilvl="1" w:tplc="EA489438">
+      <w:numFmt w:val="bullet"/>
+      <w:lvlText w:val="•"/>
+      <w:lvlJc w:val="left"/>
+      <w:pPr>
+        <w:tabs>
+          <w:tab w:val="num" w:pos="1440"/>
+        </w:tabs>
+        <w:ind w:left="1440" w:hanging="360"/>
+      </w:pPr>
+      <w:rPr>
+        <w:rFonts w:ascii="Arial" w:hAnsi="Arial" w:cs="Times New Roman" w:hint="default"/>
+      </w:rPr>
+    </w:lvl>
+    <w:lvl w:ilvl="2" w:tplc="903CC4F0">
+      <w:numFmt w:val="bullet"/>
+      <w:lvlText w:val="•"/>
+      <w:lvlJc w:val="left"/>
+      <w:pPr>
+        <w:tabs>
+          <w:tab w:val="num" w:pos="2160"/>
+        </w:tabs>
+        <w:ind w:left="2160" w:hanging="360"/>
+      </w:pPr>
+      <w:rPr>
+        <w:rFonts w:ascii="Arial" w:hAnsi="Arial" w:cs="Times New Roman" w:hint="default"/>
+      </w:rPr>
+    </w:lvl>
+    <w:lvl w:ilvl="3" w:tplc="CB46BAD8">
+      <w:start w:val="1"/>
+      <w:numFmt w:val="decimal"/>
+      <w:lvlText w:val="%4."/>
+      <w:lvlJc w:val="left"/>
+      <w:pPr>
+        <w:tabs>
+          <w:tab w:val="num" w:pos="2880"/>
+        </w:tabs>
+        <w:ind w:left="2880" w:hanging="360"/>
+      </w:pPr>
+    </w:lvl>
+    <w:lvl w:ilvl="4" w:tplc="6A5CB366">
+      <w:start w:val="1"/>
+      <w:numFmt w:val="decimal"/>
+      <w:lvlText w:val="%5."/>
+      <w:lvlJc w:val="left"/>
+      <w:pPr>
+        <w:tabs>
+          <w:tab w:val="num" w:pos="3600"/>
+        </w:tabs>
+        <w:ind w:left="3600" w:hanging="360"/>
+      </w:pPr>
+    </w:lvl>
+    <w:lvl w:ilvl="5" w:tplc="FB7C6148">
+      <w:start w:val="1"/>
+      <w:numFmt w:val="decimal"/>
+      <w:lvlText w:val="%6."/>
+      <w:lvlJc w:val="left"/>
+      <w:pPr>
+        <w:tabs>
+          <w:tab w:val="num" w:pos="4320"/>
+        </w:tabs>
+        <w:ind w:left="4320" w:hanging="360"/>
+      </w:pPr>
+    </w:lvl>
+    <w:lvl w:ilvl="6" w:tplc="6714D4C0">
+      <w:start w:val="1"/>
+      <w:numFmt w:val="decimal"/>
+      <w:lvlText w:val="%7."/>
+      <w:lvlJc w:val="left"/>
+      <w:pPr>
+        <w:tabs>
+          <w:tab w:val="num" w:pos="5040"/>
+        </w:tabs>
+        <w:ind w:left="5040" w:hanging="360"/>
+      </w:pPr>
+    </w:lvl>
+    <w:lvl w:ilvl="7" w:tplc="5A7EE892">
+      <w:start w:val="1"/>
+      <w:numFmt w:val="decimal"/>
+      <w:lvlText w:val="%8."/>
+      <w:lvlJc w:val="left"/>
+      <w:pPr>
+        <w:tabs>
+          <w:tab w:val="num" w:pos="5760"/>
+        </w:tabs>
+        <w:ind w:left="5760" w:hanging="360"/>
+      </w:pPr>
+    </w:lvl>
+    <w:lvl w:ilvl="8" w:tplc="DF9ACC92">
+      <w:start w:val="1"/>
+      <w:numFmt w:val="decimal"/>
+      <w:lvlText w:val="%9."/>
+      <w:lvlJc w:val="left"/>
+      <w:pPr>
+        <w:tabs>
+          <w:tab w:val="num" w:pos="6480"/>
+        </w:tabs>
+        <w:ind w:left="6480" w:hanging="360"/>
+      </w:pPr>
+    </w:lvl>
+  </w:abstractNum>
+  <w:num w:numId="1" w16cid:durableId="1997564703">
+    <w:abstractNumId w:val="1"/>
+    <w:lvlOverride w:ilvl="0">
+      <w:startOverride w:val="1"/>
+    </w:lvlOverride>
+    <w:lvlOverride w:ilvl="1"/>
+    <w:lvlOverride w:ilvl="2"/>
+    <w:lvlOverride w:ilvl="3">
+      <w:startOverride w:val="1"/>
+    </w:lvlOverride>
+    <w:lvlOverride w:ilvl="4">
+      <w:startOverride w:val="1"/>
+    </w:lvlOverride>
+    <w:lvlOverride w:ilvl="5">
+      <w:startOverride w:val="1"/>
+    </w:lvlOverride>
+    <w:lvlOverride w:ilvl="6">
+      <w:startOverride w:val="1"/>
+    </w:lvlOverride>
+    <w:lvlOverride w:ilvl="7">
+      <w:startOverride w:val="1"/>
+    </w:lvlOverride>
+    <w:lvlOverride w:ilvl="8">
+      <w:startOverride w:val="1"/>
+    </w:lvlOverride>
+  </w:num>
+  <w:num w:numId="2" w16cid:durableId="1296717880">
+    <w:abstractNumId w:val="0"/>
+    <w:lvlOverride w:ilvl="0"/>
+    <w:lvlOverride w:ilvl="1"/>
+    <w:lvlOverride w:ilvl="2"/>
+    <w:lvlOverride w:ilvl="3"/>
+    <w:lvlOverride w:ilvl="4"/>
+    <w:lvlOverride w:ilvl="5"/>
+    <w:lvlOverride w:ilvl="6"/>
+    <w:lvlOverride w:ilvl="7"/>
+    <w:lvlOverride w:ilvl="8"/>
+  </w:num>
+</w:numbering>
 </file>
 
 <file path=word/styles.xml><?xml version="1.0" encoding="utf-8"?>
@@ -4143,7 +4078,6 @@
   <w:style w:type="character" w:default="1" w:styleId="a0">
     <w:name w:val="Default Paragraph Font"/>
     <w:uiPriority w:val="1"/>
-    <w:semiHidden/>
     <w:unhideWhenUsed/>
   </w:style>
   <w:style w:type="table" w:default="1" w:styleId="a1">
@@ -4538,4 +4472,16 @@
     </a:ext>
   </a:extLst>
 </a:theme>
+</file>
+
+<file path=customXml/item1.xml><?xml version="1.0" encoding="utf-8"?>
+<b:Sources xmlns:b="http://schemas.openxmlformats.org/officeDocument/2006/bibliography" xmlns="http://schemas.openxmlformats.org/officeDocument/2006/bibliography" SelectedStyle="\APASixthEditionOfficeOnline.xsl" StyleName="APA" Version="6"/>
+</file>
+
+<file path=customXml/itemProps1.xml><?xml version="1.0" encoding="utf-8"?>
+<ds:datastoreItem xmlns:ds="http://schemas.openxmlformats.org/officeDocument/2006/customXml" ds:itemID="{191D2ADD-38F4-4C37-A666-17552D58D9ED}">
+  <ds:schemaRefs>
+    <ds:schemaRef ds:uri="http://schemas.openxmlformats.org/officeDocument/2006/bibliography"/>
+  </ds:schemaRefs>
+</ds:datastoreItem>
 </file>
</xml_diff>